<commit_message>
completed accessible html section
</commit_message>
<xml_diff>
--- a/Accessibility Course.docx
+++ b/Accessibility Course.docx
@@ -25,8 +25,16 @@
           <w:ilvl w:val="0"/>
           <w:numId w:val="3"/>
         </w:numPr>
-      </w:pPr>
-      <w:r>
+        <w:rPr>
+          <w:b/>
+          <w:bCs/>
+        </w:rPr>
+      </w:pPr>
+      <w:r>
+        <w:rPr>
+          <w:b/>
+          <w:bCs/>
+        </w:rPr>
         <w:t>What is it?</w:t>
       </w:r>
     </w:p>
@@ -95,11 +103,23 @@
           <w:ilvl w:val="0"/>
           <w:numId w:val="2"/>
         </w:numPr>
-      </w:pPr>
-      <w:r>
+        <w:rPr>
+          <w:b/>
+          <w:bCs/>
+        </w:rPr>
+      </w:pPr>
+      <w:r>
+        <w:rPr>
+          <w:b/>
+          <w:bCs/>
+        </w:rPr>
         <w:t>Similar Fields</w:t>
       </w:r>
       <w:r>
+        <w:rPr>
+          <w:b/>
+          <w:bCs/>
+        </w:rPr>
         <w:t xml:space="preserve"> (BUT NOT ACCESSIBILITY)</w:t>
       </w:r>
     </w:p>
@@ -197,8 +217,16 @@
           <w:ilvl w:val="0"/>
           <w:numId w:val="2"/>
         </w:numPr>
-      </w:pPr>
-      <w:r>
+        <w:rPr>
+          <w:b/>
+          <w:bCs/>
+        </w:rPr>
+      </w:pPr>
+      <w:r>
+        <w:rPr>
+          <w:b/>
+          <w:bCs/>
+        </w:rPr>
         <w:t>Types of disabilities</w:t>
       </w:r>
     </w:p>
@@ -257,8 +285,16 @@
           <w:ilvl w:val="0"/>
           <w:numId w:val="2"/>
         </w:numPr>
-      </w:pPr>
-      <w:r>
+        <w:rPr>
+          <w:b/>
+          <w:bCs/>
+        </w:rPr>
+      </w:pPr>
+      <w:r>
+        <w:rPr>
+          <w:b/>
+          <w:bCs/>
+        </w:rPr>
         <w:t>How people use the web (with disabilities)</w:t>
       </w:r>
     </w:p>
@@ -329,8 +365,16 @@
           <w:ilvl w:val="0"/>
           <w:numId w:val="2"/>
         </w:numPr>
-      </w:pPr>
-      <w:r>
+        <w:rPr>
+          <w:b/>
+          <w:bCs/>
+        </w:rPr>
+      </w:pPr>
+      <w:r>
+        <w:rPr>
+          <w:b/>
+          <w:bCs/>
+        </w:rPr>
         <w:t>Curb Cut Effect</w:t>
       </w:r>
     </w:p>
@@ -345,19 +389,34 @@
       <w:r>
         <w:t xml:space="preserve">Some </w:t>
       </w:r>
+      <w:r>
+        <w:t>disabled professors</w:t>
+      </w:r>
+      <w:r>
+        <w:t xml:space="preserve"> from </w:t>
+      </w:r>
+      <w:r>
+        <w:t>Berkley</w:t>
+      </w:r>
+      <w:r>
+        <w:t xml:space="preserve"> poured cement from his </w:t>
+      </w:r>
+      <w:r>
+        <w:t>wheelchair</w:t>
+      </w:r>
+      <w:r>
+        <w:t xml:space="preserve"> down a curb to create a ramp </w:t>
+      </w:r>
+      <w:r>
+        <w:t xml:space="preserve">in protest of a curb being inaccessible to his </w:t>
+      </w:r>
       <w:proofErr w:type="gramStart"/>
       <w:r>
-        <w:t>prof</w:t>
+        <w:t>wheel chair</w:t>
       </w:r>
       <w:proofErr w:type="gramEnd"/>
       <w:r>
-        <w:t xml:space="preserve"> from </w:t>
-      </w:r>
-      <w:r>
-        <w:t>Berkley</w:t>
-      </w:r>
-      <w:r>
-        <w:t xml:space="preserve"> poured cement from his wheel chair down a curb to create a ramp because back then there was not many curb cuts.</w:t>
+        <w:t>.</w:t>
       </w:r>
     </w:p>
     <w:p>
@@ -371,6 +430,9 @@
       <w:r>
         <w:t>Caused human rights movement</w:t>
       </w:r>
+      <w:r>
+        <w:t xml:space="preserve"> in creating curb cuts</w:t>
+      </w:r>
     </w:p>
     <w:p>
       <w:pPr>
@@ -473,17 +535,23 @@
       <w:r>
         <w:t>By making stuff more accessible for people with disabilities, it also helps other people as well</w:t>
       </w:r>
-    </w:p>
-    <w:p>
-      <w:pPr>
-        <w:pStyle w:val="ListParagraph"/>
-        <w:numPr>
-          <w:ilvl w:val="2"/>
-          <w:numId w:val="2"/>
-        </w:numPr>
-      </w:pPr>
-      <w:r>
-        <w:t>Has hidden adverse effect that tend to benefit everyone.</w:t>
+      <w:r>
+        <w:t>.</w:t>
+      </w:r>
+    </w:p>
+    <w:p>
+      <w:pPr>
+        <w:pStyle w:val="ListParagraph"/>
+        <w:numPr>
+          <w:ilvl w:val="2"/>
+          <w:numId w:val="2"/>
+        </w:numPr>
+      </w:pPr>
+      <w:r>
+        <w:t>Accessibility has</w:t>
+      </w:r>
+      <w:r>
+        <w:t xml:space="preserve"> hidden adverse effect that tend to benefit everyone.</w:t>
       </w:r>
     </w:p>
     <w:p>
@@ -515,6 +583,7 @@
         </w:numPr>
       </w:pPr>
       <w:r>
+        <w:lastRenderedPageBreak/>
         <w:t>3 levels</w:t>
       </w:r>
     </w:p>
@@ -527,7 +596,6 @@
         </w:numPr>
       </w:pPr>
       <w:r>
-        <w:lastRenderedPageBreak/>
         <w:t>A (lowest)</w:t>
       </w:r>
     </w:p>
@@ -663,9 +731,40 @@
           <w:ilvl w:val="0"/>
           <w:numId w:val="4"/>
         </w:numPr>
-      </w:pPr>
-      <w:r>
-        <w:t>How they work</w:t>
+        <w:rPr>
+          <w:b/>
+          <w:bCs/>
+        </w:rPr>
+      </w:pPr>
+      <w:r>
+        <w:rPr>
+          <w:b/>
+          <w:bCs/>
+        </w:rPr>
+        <w:t xml:space="preserve">How </w:t>
+      </w:r>
+      <w:r>
+        <w:rPr>
+          <w:b/>
+          <w:bCs/>
+        </w:rPr>
+        <w:t xml:space="preserve">screen </w:t>
+      </w:r>
+      <w:proofErr w:type="gramStart"/>
+      <w:r>
+        <w:rPr>
+          <w:b/>
+          <w:bCs/>
+        </w:rPr>
+        <w:t>readers</w:t>
+      </w:r>
+      <w:proofErr w:type="gramEnd"/>
+      <w:r>
+        <w:rPr>
+          <w:b/>
+          <w:bCs/>
+        </w:rPr>
+        <w:t xml:space="preserve"> work</w:t>
       </w:r>
     </w:p>
     <w:p>
@@ -687,9 +786,31 @@
           <w:ilvl w:val="0"/>
           <w:numId w:val="4"/>
         </w:numPr>
-      </w:pPr>
-      <w:r>
-        <w:t>What they do</w:t>
+        <w:rPr>
+          <w:b/>
+          <w:bCs/>
+        </w:rPr>
+      </w:pPr>
+      <w:r>
+        <w:rPr>
+          <w:b/>
+          <w:bCs/>
+        </w:rPr>
+        <w:t xml:space="preserve">What </w:t>
+      </w:r>
+      <w:r>
+        <w:rPr>
+          <w:b/>
+          <w:bCs/>
+        </w:rPr>
+        <w:t xml:space="preserve">screen readers </w:t>
+      </w:r>
+      <w:r>
+        <w:rPr>
+          <w:b/>
+          <w:bCs/>
+        </w:rPr>
+        <w:t>do</w:t>
       </w:r>
     </w:p>
     <w:p>
@@ -735,8 +856,16 @@
           <w:ilvl w:val="0"/>
           <w:numId w:val="4"/>
         </w:numPr>
-      </w:pPr>
-      <w:r>
+        <w:rPr>
+          <w:b/>
+          <w:bCs/>
+        </w:rPr>
+      </w:pPr>
+      <w:r>
+        <w:rPr>
+          <w:b/>
+          <w:bCs/>
+        </w:rPr>
         <w:t>Popular Screen Readers</w:t>
       </w:r>
     </w:p>
@@ -817,8 +946,16 @@
           <w:ilvl w:val="0"/>
           <w:numId w:val="4"/>
         </w:numPr>
-      </w:pPr>
-      <w:r>
+        <w:rPr>
+          <w:b/>
+          <w:bCs/>
+        </w:rPr>
+      </w:pPr>
+      <w:r>
+        <w:rPr>
+          <w:b/>
+          <w:bCs/>
+        </w:rPr>
         <w:t>Alternative Text</w:t>
       </w:r>
     </w:p>
@@ -1014,8 +1151,17 @@
           <w:ilvl w:val="0"/>
           <w:numId w:val="4"/>
         </w:numPr>
-      </w:pPr>
-      <w:r>
+        <w:rPr>
+          <w:b/>
+          <w:bCs/>
+        </w:rPr>
+      </w:pPr>
+      <w:r>
+        <w:rPr>
+          <w:b/>
+          <w:bCs/>
+        </w:rPr>
+        <w:lastRenderedPageBreak/>
         <w:t>Captions of Audio</w:t>
       </w:r>
     </w:p>
@@ -1028,9 +1174,785 @@
         </w:numPr>
       </w:pPr>
       <w:r>
+        <w:t>Providing captions for videos so screen reader can use them</w:t>
+      </w:r>
+    </w:p>
+    <w:p>
+      <w:pPr>
+        <w:pStyle w:val="Heading1"/>
+      </w:pPr>
+      <w:r>
+        <w:t>Accessible HTML</w:t>
+      </w:r>
+    </w:p>
+    <w:p>
+      <w:pPr>
+        <w:pStyle w:val="ListParagraph"/>
+        <w:numPr>
+          <w:ilvl w:val="0"/>
+          <w:numId w:val="5"/>
+        </w:numPr>
+        <w:rPr>
+          <w:b/>
+          <w:bCs/>
+        </w:rPr>
+      </w:pPr>
+      <w:r>
+        <w:rPr>
+          <w:b/>
+          <w:bCs/>
+        </w:rPr>
+        <w:t>Semantic Elements</w:t>
+      </w:r>
+    </w:p>
+    <w:p>
+      <w:pPr>
+        <w:pStyle w:val="ListParagraph"/>
+        <w:numPr>
+          <w:ilvl w:val="1"/>
+          <w:numId w:val="5"/>
+        </w:numPr>
+      </w:pPr>
+      <w:r>
+        <w:t>Some elements have no special functionality</w:t>
+      </w:r>
+    </w:p>
+    <w:p>
+      <w:pPr>
+        <w:pStyle w:val="ListParagraph"/>
+        <w:numPr>
+          <w:ilvl w:val="2"/>
+          <w:numId w:val="5"/>
+        </w:numPr>
+      </w:pPr>
+      <w:r>
+        <w:t>&lt;aside&gt;</w:t>
+      </w:r>
+    </w:p>
+    <w:p>
+      <w:pPr>
+        <w:pStyle w:val="ListParagraph"/>
+        <w:numPr>
+          <w:ilvl w:val="2"/>
+          <w:numId w:val="5"/>
+        </w:numPr>
+      </w:pPr>
+      <w:r>
+        <w:t>&lt;footer&gt;</w:t>
+      </w:r>
+    </w:p>
+    <w:p>
+      <w:pPr>
+        <w:pStyle w:val="ListParagraph"/>
+        <w:numPr>
+          <w:ilvl w:val="2"/>
+          <w:numId w:val="5"/>
+        </w:numPr>
+      </w:pPr>
+      <w:r>
+        <w:t>&lt;header&gt;</w:t>
+      </w:r>
+    </w:p>
+    <w:p>
+      <w:pPr>
+        <w:pStyle w:val="ListParagraph"/>
+        <w:numPr>
+          <w:ilvl w:val="1"/>
+          <w:numId w:val="5"/>
+        </w:numPr>
+      </w:pPr>
+      <w:r>
+        <w:t>Others provide a lot of functionality</w:t>
+      </w:r>
+    </w:p>
+    <w:p>
+      <w:pPr>
+        <w:pStyle w:val="ListParagraph"/>
+        <w:numPr>
+          <w:ilvl w:val="2"/>
+          <w:numId w:val="5"/>
+        </w:numPr>
+      </w:pPr>
+      <w:r>
+        <w:t>&lt;button&gt;</w:t>
+      </w:r>
+    </w:p>
+    <w:p>
+      <w:pPr>
+        <w:pStyle w:val="ListParagraph"/>
+        <w:numPr>
+          <w:ilvl w:val="2"/>
+          <w:numId w:val="5"/>
+        </w:numPr>
+      </w:pPr>
+      <w:r>
+        <w:t>&lt;input&gt;</w:t>
+      </w:r>
+    </w:p>
+    <w:p>
+      <w:pPr>
+        <w:pStyle w:val="ListParagraph"/>
+        <w:numPr>
+          <w:ilvl w:val="2"/>
+          <w:numId w:val="5"/>
+        </w:numPr>
+      </w:pPr>
+      <w:r>
+        <w:t>&lt;</w:t>
+      </w:r>
+      <w:proofErr w:type="spellStart"/>
+      <w:r>
+        <w:t>textarea</w:t>
+      </w:r>
+      <w:proofErr w:type="spellEnd"/>
+      <w:r>
+        <w:t>&gt;</w:t>
+      </w:r>
+    </w:p>
+    <w:p>
+      <w:pPr>
+        <w:pStyle w:val="ListParagraph"/>
+        <w:numPr>
+          <w:ilvl w:val="1"/>
+          <w:numId w:val="5"/>
+        </w:numPr>
+      </w:pPr>
+      <w:r>
+        <w:t>Tips</w:t>
+      </w:r>
+    </w:p>
+    <w:p>
+      <w:pPr>
+        <w:pStyle w:val="ListParagraph"/>
+        <w:numPr>
+          <w:ilvl w:val="2"/>
+          <w:numId w:val="5"/>
+        </w:numPr>
+      </w:pPr>
+      <w:r>
+        <w:t>Using h1-h3 properly</w:t>
+      </w:r>
+    </w:p>
+    <w:p>
+      <w:pPr>
+        <w:pStyle w:val="ListParagraph"/>
+        <w:numPr>
+          <w:ilvl w:val="3"/>
+          <w:numId w:val="5"/>
+        </w:numPr>
+      </w:pPr>
+      <w:r>
+        <w:t>They are used for screen reader for reading headers</w:t>
+      </w:r>
+    </w:p>
+    <w:p>
+      <w:pPr>
+        <w:pStyle w:val="ListParagraph"/>
+        <w:numPr>
+          <w:ilvl w:val="4"/>
+          <w:numId w:val="5"/>
+        </w:numPr>
+      </w:pPr>
+      <w:r>
+        <w:drawing>
+          <wp:inline distT="0" distB="0" distL="0" distR="0" wp14:anchorId="1D591274" wp14:editId="6E45F227">
+            <wp:extent cx="2655000" cy="2360000"/>
+            <wp:effectExtent l="0" t="0" r="0" b="2540"/>
+            <wp:docPr id="3" name="Picture 3" descr="Text&#10;&#10;Description automatically generated"/>
+            <wp:cNvGraphicFramePr>
+              <a:graphicFrameLocks xmlns:a="http://schemas.openxmlformats.org/drawingml/2006/main" noChangeAspect="1"/>
+            </wp:cNvGraphicFramePr>
+            <a:graphic xmlns:a="http://schemas.openxmlformats.org/drawingml/2006/main">
+              <a:graphicData uri="http://schemas.openxmlformats.org/drawingml/2006/picture">
+                <pic:pic xmlns:pic="http://schemas.openxmlformats.org/drawingml/2006/picture">
+                  <pic:nvPicPr>
+                    <pic:cNvPr id="3" name="Picture 3" descr="Text&#10;&#10;Description automatically generated"/>
+                    <pic:cNvPicPr/>
+                  </pic:nvPicPr>
+                  <pic:blipFill>
+                    <a:blip r:embed="rId8"/>
+                    <a:stretch>
+                      <a:fillRect/>
+                    </a:stretch>
+                  </pic:blipFill>
+                  <pic:spPr>
+                    <a:xfrm>
+                      <a:off x="0" y="0"/>
+                      <a:ext cx="2708828" cy="2407847"/>
+                    </a:xfrm>
+                    <a:prstGeom prst="rect">
+                      <a:avLst/>
+                    </a:prstGeom>
+                  </pic:spPr>
+                </pic:pic>
+              </a:graphicData>
+            </a:graphic>
+          </wp:inline>
+        </w:drawing>
+      </w:r>
+    </w:p>
+    <w:p>
+      <w:pPr>
+        <w:pStyle w:val="ListParagraph"/>
+        <w:numPr>
+          <w:ilvl w:val="2"/>
+          <w:numId w:val="5"/>
+        </w:numPr>
+      </w:pPr>
+      <w:r>
+        <w:t>When you need a button, use a button</w:t>
+      </w:r>
+    </w:p>
+    <w:p>
+      <w:pPr>
+        <w:pStyle w:val="ListParagraph"/>
+        <w:numPr>
+          <w:ilvl w:val="3"/>
+          <w:numId w:val="5"/>
+        </w:numPr>
+      </w:pPr>
+      <w:r>
+        <w:t>Don’t use div as a button</w:t>
+      </w:r>
+    </w:p>
+    <w:p>
+      <w:pPr>
+        <w:pStyle w:val="ListParagraph"/>
+        <w:numPr>
+          <w:ilvl w:val="0"/>
+          <w:numId w:val="5"/>
+        </w:numPr>
+        <w:rPr>
+          <w:b/>
+          <w:bCs/>
+        </w:rPr>
+      </w:pPr>
+      <w:r>
+        <w:rPr>
+          <w:b/>
+          <w:bCs/>
+        </w:rPr>
+        <w:t>Labels</w:t>
+      </w:r>
+    </w:p>
+    <w:p>
+      <w:pPr>
+        <w:pStyle w:val="ListParagraph"/>
+        <w:numPr>
+          <w:ilvl w:val="1"/>
+          <w:numId w:val="5"/>
+        </w:numPr>
+      </w:pPr>
+      <w:r>
+        <w:t>Form fields can be confusing</w:t>
+      </w:r>
+    </w:p>
+    <w:p>
+      <w:pPr>
+        <w:pStyle w:val="ListParagraph"/>
+        <w:numPr>
+          <w:ilvl w:val="2"/>
+          <w:numId w:val="5"/>
+        </w:numPr>
+      </w:pPr>
+      <w:r>
+        <w:t>Without using labels, it doesn’t say what to add into the input fields</w:t>
+      </w:r>
+    </w:p>
+    <w:p>
+      <w:pPr>
+        <w:pStyle w:val="ListParagraph"/>
+        <w:numPr>
+          <w:ilvl w:val="1"/>
+          <w:numId w:val="5"/>
+        </w:numPr>
+      </w:pPr>
+      <w:r>
+        <w:t>Always add labels to forms.</w:t>
+      </w:r>
+    </w:p>
+    <w:p>
+      <w:pPr>
+        <w:pStyle w:val="ListParagraph"/>
+        <w:numPr>
+          <w:ilvl w:val="2"/>
+          <w:numId w:val="5"/>
+        </w:numPr>
+      </w:pPr>
+      <w:r>
+        <w:drawing>
+          <wp:inline distT="0" distB="0" distL="0" distR="0" wp14:anchorId="48A28DD0" wp14:editId="1F2747B2">
+            <wp:extent cx="2324100" cy="1270000"/>
+            <wp:effectExtent l="0" t="0" r="0" b="0"/>
+            <wp:docPr id="5" name="Picture 5" descr="Text&#10;&#10;Description automatically generated"/>
+            <wp:cNvGraphicFramePr>
+              <a:graphicFrameLocks xmlns:a="http://schemas.openxmlformats.org/drawingml/2006/main" noChangeAspect="1"/>
+            </wp:cNvGraphicFramePr>
+            <a:graphic xmlns:a="http://schemas.openxmlformats.org/drawingml/2006/main">
+              <a:graphicData uri="http://schemas.openxmlformats.org/drawingml/2006/picture">
+                <pic:pic xmlns:pic="http://schemas.openxmlformats.org/drawingml/2006/picture">
+                  <pic:nvPicPr>
+                    <pic:cNvPr id="5" name="Picture 5" descr="Text&#10;&#10;Description automatically generated"/>
+                    <pic:cNvPicPr/>
+                  </pic:nvPicPr>
+                  <pic:blipFill>
+                    <a:blip r:embed="rId9"/>
+                    <a:stretch>
+                      <a:fillRect/>
+                    </a:stretch>
+                  </pic:blipFill>
+                  <pic:spPr>
+                    <a:xfrm>
+                      <a:off x="0" y="0"/>
+                      <a:ext cx="2324100" cy="1270000"/>
+                    </a:xfrm>
+                    <a:prstGeom prst="rect">
+                      <a:avLst/>
+                    </a:prstGeom>
+                  </pic:spPr>
+                </pic:pic>
+              </a:graphicData>
+            </a:graphic>
+          </wp:inline>
+        </w:drawing>
+      </w:r>
+      <w:r>
+        <w:t>(Explicit labelling)</w:t>
+      </w:r>
+    </w:p>
+    <w:p>
+      <w:pPr>
+        <w:pStyle w:val="ListParagraph"/>
+        <w:numPr>
+          <w:ilvl w:val="2"/>
+          <w:numId w:val="5"/>
+        </w:numPr>
+      </w:pPr>
+      <w:r>
         <w:lastRenderedPageBreak/>
-        <w:t>Providing captions for videos so screen reader can use them</w:t>
-      </w:r>
+        <w:drawing>
+          <wp:inline distT="0" distB="0" distL="0" distR="0" wp14:anchorId="21ABC743" wp14:editId="5360E9F1">
+            <wp:extent cx="2451100" cy="2057400"/>
+            <wp:effectExtent l="0" t="0" r="0" b="0"/>
+            <wp:docPr id="7" name="Picture 7" descr="Text&#10;&#10;Description automatically generated"/>
+            <wp:cNvGraphicFramePr>
+              <a:graphicFrameLocks xmlns:a="http://schemas.openxmlformats.org/drawingml/2006/main" noChangeAspect="1"/>
+            </wp:cNvGraphicFramePr>
+            <a:graphic xmlns:a="http://schemas.openxmlformats.org/drawingml/2006/main">
+              <a:graphicData uri="http://schemas.openxmlformats.org/drawingml/2006/picture">
+                <pic:pic xmlns:pic="http://schemas.openxmlformats.org/drawingml/2006/picture">
+                  <pic:nvPicPr>
+                    <pic:cNvPr id="7" name="Picture 7" descr="Text&#10;&#10;Description automatically generated"/>
+                    <pic:cNvPicPr/>
+                  </pic:nvPicPr>
+                  <pic:blipFill>
+                    <a:blip r:embed="rId10"/>
+                    <a:stretch>
+                      <a:fillRect/>
+                    </a:stretch>
+                  </pic:blipFill>
+                  <pic:spPr>
+                    <a:xfrm>
+                      <a:off x="0" y="0"/>
+                      <a:ext cx="2451100" cy="2057400"/>
+                    </a:xfrm>
+                    <a:prstGeom prst="rect">
+                      <a:avLst/>
+                    </a:prstGeom>
+                  </pic:spPr>
+                </pic:pic>
+              </a:graphicData>
+            </a:graphic>
+          </wp:inline>
+        </w:drawing>
+      </w:r>
+      <w:r>
+        <w:t>(Implicit labelling)</w:t>
+      </w:r>
+    </w:p>
+    <w:p>
+      <w:pPr>
+        <w:pStyle w:val="ListParagraph"/>
+        <w:numPr>
+          <w:ilvl w:val="1"/>
+          <w:numId w:val="5"/>
+        </w:numPr>
+      </w:pPr>
+      <w:r>
+        <w:t>Limitations for labels</w:t>
+      </w:r>
+    </w:p>
+    <w:p>
+      <w:pPr>
+        <w:pStyle w:val="ListParagraph"/>
+        <w:numPr>
+          <w:ilvl w:val="2"/>
+          <w:numId w:val="5"/>
+        </w:numPr>
+      </w:pPr>
+      <w:r>
+        <w:t>Only the following elements can be labeled</w:t>
+      </w:r>
+    </w:p>
+    <w:p>
+      <w:pPr>
+        <w:pStyle w:val="ListParagraph"/>
+        <w:numPr>
+          <w:ilvl w:val="3"/>
+          <w:numId w:val="5"/>
+        </w:numPr>
+      </w:pPr>
+      <w:r>
+        <w:t xml:space="preserve">Button, input, keygen, meter, output, progress, select, </w:t>
+      </w:r>
+      <w:proofErr w:type="spellStart"/>
+      <w:r>
+        <w:t>textarea</w:t>
+      </w:r>
+      <w:proofErr w:type="spellEnd"/>
+    </w:p>
+    <w:p>
+      <w:pPr>
+        <w:pStyle w:val="ListParagraph"/>
+        <w:numPr>
+          <w:ilvl w:val="2"/>
+          <w:numId w:val="5"/>
+        </w:numPr>
+      </w:pPr>
+      <w:r>
+        <w:t>Everything else sound use Aria-label</w:t>
+      </w:r>
+    </w:p>
+    <w:p>
+      <w:pPr>
+        <w:pStyle w:val="ListParagraph"/>
+        <w:numPr>
+          <w:ilvl w:val="3"/>
+          <w:numId w:val="5"/>
+        </w:numPr>
+      </w:pPr>
+      <w:r>
+        <w:drawing>
+          <wp:inline distT="0" distB="0" distL="0" distR="0" wp14:anchorId="4A4B1C5C" wp14:editId="3E8BC18D">
+            <wp:extent cx="2781300" cy="165100"/>
+            <wp:effectExtent l="0" t="0" r="0" b="0"/>
+            <wp:docPr id="6" name="Picture 6"/>
+            <wp:cNvGraphicFramePr>
+              <a:graphicFrameLocks xmlns:a="http://schemas.openxmlformats.org/drawingml/2006/main" noChangeAspect="1"/>
+            </wp:cNvGraphicFramePr>
+            <a:graphic xmlns:a="http://schemas.openxmlformats.org/drawingml/2006/main">
+              <a:graphicData uri="http://schemas.openxmlformats.org/drawingml/2006/picture">
+                <pic:pic xmlns:pic="http://schemas.openxmlformats.org/drawingml/2006/picture">
+                  <pic:nvPicPr>
+                    <pic:cNvPr id="1" name=""/>
+                    <pic:cNvPicPr/>
+                  </pic:nvPicPr>
+                  <pic:blipFill>
+                    <a:blip r:embed="rId11"/>
+                    <a:stretch>
+                      <a:fillRect/>
+                    </a:stretch>
+                  </pic:blipFill>
+                  <pic:spPr>
+                    <a:xfrm>
+                      <a:off x="0" y="0"/>
+                      <a:ext cx="2781300" cy="165100"/>
+                    </a:xfrm>
+                    <a:prstGeom prst="rect">
+                      <a:avLst/>
+                    </a:prstGeom>
+                  </pic:spPr>
+                </pic:pic>
+              </a:graphicData>
+            </a:graphic>
+          </wp:inline>
+        </w:drawing>
+      </w:r>
+    </w:p>
+    <w:p>
+      <w:pPr>
+        <w:pStyle w:val="ListParagraph"/>
+        <w:numPr>
+          <w:ilvl w:val="0"/>
+          <w:numId w:val="5"/>
+        </w:numPr>
+        <w:rPr>
+          <w:b/>
+          <w:bCs/>
+        </w:rPr>
+      </w:pPr>
+      <w:r>
+        <w:rPr>
+          <w:b/>
+          <w:bCs/>
+        </w:rPr>
+        <w:t>Screen Reader only content</w:t>
+      </w:r>
+    </w:p>
+    <w:p>
+      <w:pPr>
+        <w:pStyle w:val="ListParagraph"/>
+        <w:numPr>
+          <w:ilvl w:val="1"/>
+          <w:numId w:val="5"/>
+        </w:numPr>
+      </w:pPr>
+      <w:r>
+        <w:t>Add a visually hidden class in CSS</w:t>
+      </w:r>
+    </w:p>
+    <w:p>
+      <w:pPr>
+        <w:pStyle w:val="ListParagraph"/>
+        <w:numPr>
+          <w:ilvl w:val="2"/>
+          <w:numId w:val="5"/>
+        </w:numPr>
+      </w:pPr>
+      <w:r>
+        <w:drawing>
+          <wp:inline distT="0" distB="0" distL="0" distR="0" wp14:anchorId="63C1293B" wp14:editId="04579CF2">
+            <wp:extent cx="1447800" cy="1155700"/>
+            <wp:effectExtent l="0" t="0" r="0" b="0"/>
+            <wp:docPr id="8" name="Picture 8" descr="Text&#10;&#10;Description automatically generated"/>
+            <wp:cNvGraphicFramePr>
+              <a:graphicFrameLocks xmlns:a="http://schemas.openxmlformats.org/drawingml/2006/main" noChangeAspect="1"/>
+            </wp:cNvGraphicFramePr>
+            <a:graphic xmlns:a="http://schemas.openxmlformats.org/drawingml/2006/main">
+              <a:graphicData uri="http://schemas.openxmlformats.org/drawingml/2006/picture">
+                <pic:pic xmlns:pic="http://schemas.openxmlformats.org/drawingml/2006/picture">
+                  <pic:nvPicPr>
+                    <pic:cNvPr id="8" name="Picture 8" descr="Text&#10;&#10;Description automatically generated"/>
+                    <pic:cNvPicPr/>
+                  </pic:nvPicPr>
+                  <pic:blipFill>
+                    <a:blip r:embed="rId12"/>
+                    <a:stretch>
+                      <a:fillRect/>
+                    </a:stretch>
+                  </pic:blipFill>
+                  <pic:spPr>
+                    <a:xfrm>
+                      <a:off x="0" y="0"/>
+                      <a:ext cx="1447800" cy="1155700"/>
+                    </a:xfrm>
+                    <a:prstGeom prst="rect">
+                      <a:avLst/>
+                    </a:prstGeom>
+                  </pic:spPr>
+                </pic:pic>
+              </a:graphicData>
+            </a:graphic>
+          </wp:inline>
+        </w:drawing>
+      </w:r>
+    </w:p>
+    <w:p>
+      <w:pPr>
+        <w:pStyle w:val="ListParagraph"/>
+        <w:numPr>
+          <w:ilvl w:val="1"/>
+          <w:numId w:val="5"/>
+        </w:numPr>
+      </w:pPr>
+      <w:r>
+        <w:t>This section on the website goes over how to turn a div into a button</w:t>
+      </w:r>
+    </w:p>
+    <w:p>
+      <w:pPr>
+        <w:pStyle w:val="ListParagraph"/>
+        <w:numPr>
+          <w:ilvl w:val="2"/>
+          <w:numId w:val="5"/>
+        </w:numPr>
+      </w:pPr>
+      <w:r>
+        <w:t>“</w:t>
+      </w:r>
+      <w:proofErr w:type="gramStart"/>
+      <w:r>
+        <w:t>the</w:t>
+      </w:r>
+      <w:proofErr w:type="gramEnd"/>
+      <w:r>
+        <w:t xml:space="preserve"> life of a button” section</w:t>
+      </w:r>
+    </w:p>
+    <w:p>
+      <w:pPr>
+        <w:pStyle w:val="ListParagraph"/>
+        <w:numPr>
+          <w:ilvl w:val="3"/>
+          <w:numId w:val="5"/>
+        </w:numPr>
+      </w:pPr>
+      <w:r>
+        <w:t xml:space="preserve"> </w:t>
+      </w:r>
+      <w:hyperlink r:id="rId13" w:history="1">
+        <w:r>
+          <w:rPr>
+            <w:rStyle w:val="Hyperlink"/>
+          </w:rPr>
+          <w:t>https://learn-a11y.netlify.app/accessible-html/index.html</w:t>
+        </w:r>
+      </w:hyperlink>
+      <w:r>
+        <w:t xml:space="preserve"> </w:t>
+      </w:r>
+    </w:p>
+    <w:p>
+      <w:pPr>
+        <w:pStyle w:val="ListParagraph"/>
+        <w:numPr>
+          <w:ilvl w:val="2"/>
+          <w:numId w:val="5"/>
+        </w:numPr>
+      </w:pPr>
+      <w:r>
+        <w:t>Basically,</w:t>
+      </w:r>
+      <w:r>
+        <w:t xml:space="preserve"> showing all the things that a button html element does </w:t>
+      </w:r>
+      <w:r>
+        <w:t>naturally and why a div that you use as a button is so much different</w:t>
+      </w:r>
+    </w:p>
+    <w:p>
+      <w:pPr>
+        <w:pStyle w:val="ListParagraph"/>
+        <w:numPr>
+          <w:ilvl w:val="1"/>
+          <w:numId w:val="5"/>
+        </w:numPr>
+      </w:pPr>
+      <w:r>
+        <w:t>Anchor tag vs Button?</w:t>
+      </w:r>
+    </w:p>
+    <w:p>
+      <w:pPr>
+        <w:pStyle w:val="ListParagraph"/>
+        <w:numPr>
+          <w:ilvl w:val="2"/>
+          <w:numId w:val="5"/>
+        </w:numPr>
+      </w:pPr>
+      <w:r>
+        <w:t>Use &lt;a&gt; when going from page to page</w:t>
+      </w:r>
+    </w:p>
+    <w:p>
+      <w:pPr>
+        <w:pStyle w:val="ListParagraph"/>
+        <w:numPr>
+          <w:ilvl w:val="2"/>
+          <w:numId w:val="5"/>
+        </w:numPr>
+      </w:pPr>
+      <w:r>
+        <w:t>Use &lt;Button&gt; when providing interactivity on current page (</w:t>
+      </w:r>
+      <w:proofErr w:type="spellStart"/>
+      <w:r>
+        <w:t>i.e</w:t>
+      </w:r>
+      <w:proofErr w:type="spellEnd"/>
+      <w:r>
+        <w:t xml:space="preserve">: </w:t>
+      </w:r>
+      <w:r>
+        <w:t>submitting</w:t>
+      </w:r>
+      <w:r>
+        <w:t xml:space="preserve"> form</w:t>
+      </w:r>
+      <w:r>
+        <w:t>)</w:t>
+      </w:r>
+    </w:p>
+    <w:p>
+      <w:pPr>
+        <w:pStyle w:val="ListParagraph"/>
+        <w:numPr>
+          <w:ilvl w:val="1"/>
+          <w:numId w:val="5"/>
+        </w:numPr>
+      </w:pPr>
+      <w:r>
+        <w:t>EXERCISE 2: excises/2.html</w:t>
+      </w:r>
+    </w:p>
+    <w:p>
+      <w:pPr>
+        <w:pStyle w:val="ListParagraph"/>
+        <w:numPr>
+          <w:ilvl w:val="2"/>
+          <w:numId w:val="5"/>
+        </w:numPr>
+      </w:pPr>
+      <w:r>
+        <w:t>Converting a page from non-accessible to accessible</w:t>
+      </w:r>
+    </w:p>
+    <w:p>
+      <w:pPr>
+        <w:pStyle w:val="ListParagraph"/>
+        <w:numPr>
+          <w:ilvl w:val="3"/>
+          <w:numId w:val="5"/>
+        </w:numPr>
+      </w:pPr>
+      <w:r>
+        <w:t>Adding labels</w:t>
+      </w:r>
+    </w:p>
+    <w:p>
+      <w:pPr>
+        <w:pStyle w:val="ListParagraph"/>
+        <w:numPr>
+          <w:ilvl w:val="3"/>
+          <w:numId w:val="5"/>
+        </w:numPr>
+      </w:pPr>
+      <w:r>
+        <w:t>Changing div to button</w:t>
+      </w:r>
+    </w:p>
+    <w:p>
+      <w:pPr>
+        <w:pStyle w:val="ListParagraph"/>
+        <w:numPr>
+          <w:ilvl w:val="3"/>
+          <w:numId w:val="5"/>
+        </w:numPr>
+      </w:pPr>
+      <w:r>
+        <w:t>Adding alt text to image</w:t>
+      </w:r>
+    </w:p>
+    <w:p>
+      <w:pPr>
+        <w:pStyle w:val="ListParagraph"/>
+        <w:numPr>
+          <w:ilvl w:val="3"/>
+          <w:numId w:val="5"/>
+        </w:numPr>
+      </w:pPr>
+      <w:r>
+        <w:t>Adding aria-label to image</w:t>
+      </w:r>
+    </w:p>
+    <w:p>
+      <w:pPr>
+        <w:pStyle w:val="ListParagraph"/>
+        <w:numPr>
+          <w:ilvl w:val="0"/>
+          <w:numId w:val="5"/>
+        </w:numPr>
+      </w:pPr>
     </w:p>
     <w:p/>
     <w:p/>
@@ -1047,6 +1969,119 @@
 <file path=word/numbering.xml><?xml version="1.0" encoding="utf-8"?>
 <w:numbering xmlns:wpc="http://schemas.microsoft.com/office/word/2010/wordprocessingCanvas" xmlns:cx="http://schemas.microsoft.com/office/drawing/2014/chartex" xmlns:cx1="http://schemas.microsoft.com/office/drawing/2015/9/8/chartex" xmlns:cx2="http://schemas.microsoft.com/office/drawing/2015/10/21/chartex" xmlns:cx3="http://schemas.microsoft.com/office/drawing/2016/5/9/chartex" xmlns:cx4="http://schemas.microsoft.com/office/drawing/2016/5/10/chartex" xmlns:cx5="http://schemas.microsoft.com/office/drawing/2016/5/11/chartex" xmlns:cx6="http://schemas.microsoft.com/office/drawing/2016/5/12/chartex" xmlns:cx7="http://schemas.microsoft.com/office/drawing/2016/5/13/chartex" xmlns:cx8="http://schemas.microsoft.com/office/drawing/2016/5/14/chartex" xmlns:mc="http://schemas.openxmlformats.org/markup-compatibility/2006" xmlns:aink="http://schemas.microsoft.com/office/drawing/2016/ink" xmlns:am3d="http://schemas.microsoft.com/office/drawing/2017/model3d" xmlns:o="urn:schemas-microsoft-com:office:office" xmlns:r="http://schemas.openxmlformats.org/officeDocument/2006/relationships" xmlns:m="http://schemas.openxmlformats.org/officeDocument/2006/math" xmlns:v="urn:schemas-microsoft-com:vml" xmlns:wp14="http://schemas.microsoft.com/office/word/2010/wordprocessingDrawing" xmlns:wp="http://schemas.openxmlformats.org/drawingml/2006/wordprocessingDrawing" xmlns:w10="urn:schemas-microsoft-com:office:word" xmlns:w="http://schemas.openxmlformats.org/wordprocessingml/2006/main" xmlns:w14="http://schemas.microsoft.com/office/word/2010/wordml" xmlns:w15="http://schemas.microsoft.com/office/word/2012/wordml" xmlns:w16cex="http://schemas.microsoft.com/office/word/2018/wordml/cex" xmlns:w16cid="http://schemas.microsoft.com/office/word/2016/wordml/cid" xmlns:w16="http://schemas.microsoft.com/office/word/2018/wordml" xmlns:w16sdtdh="http://schemas.microsoft.com/office/word/2020/wordml/sdtdatahash" xmlns:w16se="http://schemas.microsoft.com/office/word/2015/wordml/symex" xmlns:wpg="http://schemas.microsoft.com/office/word/2010/wordprocessingGroup" xmlns:wpi="http://schemas.microsoft.com/office/word/2010/wordprocessingInk" xmlns:wne="http://schemas.microsoft.com/office/word/2006/wordml" xmlns:wps="http://schemas.microsoft.com/office/word/2010/wordprocessingShape" mc:Ignorable="w14 w15 w16se w16cid w16 w16cex w16sdtdh wp14">
   <w:abstractNum w:abstractNumId="0" w15:restartNumberingAfterBreak="0">
+    <w:nsid w:val="531E7A5B"/>
+    <w:multiLevelType w:val="hybridMultilevel"/>
+    <w:tmpl w:val="75EEA16E"/>
+    <w:lvl w:ilvl="0" w:tplc="04090001">
+      <w:start w:val="1"/>
+      <w:numFmt w:val="bullet"/>
+      <w:lvlText w:val=""/>
+      <w:lvlJc w:val="left"/>
+      <w:pPr>
+        <w:ind w:left="720" w:hanging="360"/>
+      </w:pPr>
+      <w:rPr>
+        <w:rFonts w:ascii="Symbol" w:hAnsi="Symbol" w:hint="default"/>
+      </w:rPr>
+    </w:lvl>
+    <w:lvl w:ilvl="1" w:tplc="04090003">
+      <w:start w:val="1"/>
+      <w:numFmt w:val="bullet"/>
+      <w:lvlText w:val="o"/>
+      <w:lvlJc w:val="left"/>
+      <w:pPr>
+        <w:ind w:left="1440" w:hanging="360"/>
+      </w:pPr>
+      <w:rPr>
+        <w:rFonts w:ascii="Courier New" w:hAnsi="Courier New" w:cs="Courier New" w:hint="default"/>
+      </w:rPr>
+    </w:lvl>
+    <w:lvl w:ilvl="2" w:tplc="04090005">
+      <w:start w:val="1"/>
+      <w:numFmt w:val="bullet"/>
+      <w:lvlText w:val=""/>
+      <w:lvlJc w:val="left"/>
+      <w:pPr>
+        <w:ind w:left="2160" w:hanging="360"/>
+      </w:pPr>
+      <w:rPr>
+        <w:rFonts w:ascii="Wingdings" w:hAnsi="Wingdings" w:hint="default"/>
+      </w:rPr>
+    </w:lvl>
+    <w:lvl w:ilvl="3" w:tplc="04090001">
+      <w:start w:val="1"/>
+      <w:numFmt w:val="bullet"/>
+      <w:lvlText w:val=""/>
+      <w:lvlJc w:val="left"/>
+      <w:pPr>
+        <w:ind w:left="2880" w:hanging="360"/>
+      </w:pPr>
+      <w:rPr>
+        <w:rFonts w:ascii="Symbol" w:hAnsi="Symbol" w:hint="default"/>
+      </w:rPr>
+    </w:lvl>
+    <w:lvl w:ilvl="4" w:tplc="04090003">
+      <w:start w:val="1"/>
+      <w:numFmt w:val="bullet"/>
+      <w:lvlText w:val="o"/>
+      <w:lvlJc w:val="left"/>
+      <w:pPr>
+        <w:ind w:left="3600" w:hanging="360"/>
+      </w:pPr>
+      <w:rPr>
+        <w:rFonts w:ascii="Courier New" w:hAnsi="Courier New" w:cs="Courier New" w:hint="default"/>
+      </w:rPr>
+    </w:lvl>
+    <w:lvl w:ilvl="5" w:tplc="04090005" w:tentative="1">
+      <w:start w:val="1"/>
+      <w:numFmt w:val="bullet"/>
+      <w:lvlText w:val=""/>
+      <w:lvlJc w:val="left"/>
+      <w:pPr>
+        <w:ind w:left="4320" w:hanging="360"/>
+      </w:pPr>
+      <w:rPr>
+        <w:rFonts w:ascii="Wingdings" w:hAnsi="Wingdings" w:hint="default"/>
+      </w:rPr>
+    </w:lvl>
+    <w:lvl w:ilvl="6" w:tplc="04090001" w:tentative="1">
+      <w:start w:val="1"/>
+      <w:numFmt w:val="bullet"/>
+      <w:lvlText w:val=""/>
+      <w:lvlJc w:val="left"/>
+      <w:pPr>
+        <w:ind w:left="5040" w:hanging="360"/>
+      </w:pPr>
+      <w:rPr>
+        <w:rFonts w:ascii="Symbol" w:hAnsi="Symbol" w:hint="default"/>
+      </w:rPr>
+    </w:lvl>
+    <w:lvl w:ilvl="7" w:tplc="04090003" w:tentative="1">
+      <w:start w:val="1"/>
+      <w:numFmt w:val="bullet"/>
+      <w:lvlText w:val="o"/>
+      <w:lvlJc w:val="left"/>
+      <w:pPr>
+        <w:ind w:left="5760" w:hanging="360"/>
+      </w:pPr>
+      <w:rPr>
+        <w:rFonts w:ascii="Courier New" w:hAnsi="Courier New" w:cs="Courier New" w:hint="default"/>
+      </w:rPr>
+    </w:lvl>
+    <w:lvl w:ilvl="8" w:tplc="04090005" w:tentative="1">
+      <w:start w:val="1"/>
+      <w:numFmt w:val="bullet"/>
+      <w:lvlText w:val=""/>
+      <w:lvlJc w:val="left"/>
+      <w:pPr>
+        <w:ind w:left="6480" w:hanging="360"/>
+      </w:pPr>
+      <w:rPr>
+        <w:rFonts w:ascii="Wingdings" w:hAnsi="Wingdings" w:hint="default"/>
+      </w:rPr>
+    </w:lvl>
+  </w:abstractNum>
+  <w:abstractNum w:abstractNumId="1" w15:restartNumberingAfterBreak="0">
     <w:nsid w:val="61D44D37"/>
     <w:multiLevelType w:val="hybridMultilevel"/>
     <w:tmpl w:val="FD508E38"/>
@@ -1159,7 +2194,7 @@
       </w:rPr>
     </w:lvl>
   </w:abstractNum>
-  <w:abstractNum w:abstractNumId="1" w15:restartNumberingAfterBreak="0">
+  <w:abstractNum w:abstractNumId="2" w15:restartNumberingAfterBreak="0">
     <w:nsid w:val="627C0200"/>
     <w:multiLevelType w:val="hybridMultilevel"/>
     <w:tmpl w:val="B7D632D6"/>
@@ -1272,7 +2307,7 @@
       </w:rPr>
     </w:lvl>
   </w:abstractNum>
-  <w:abstractNum w:abstractNumId="2" w15:restartNumberingAfterBreak="0">
+  <w:abstractNum w:abstractNumId="3" w15:restartNumberingAfterBreak="0">
     <w:nsid w:val="6C0B23B0"/>
     <w:multiLevelType w:val="hybridMultilevel"/>
     <w:tmpl w:val="7FC05D8E"/>
@@ -1385,7 +2420,7 @@
       </w:rPr>
     </w:lvl>
   </w:abstractNum>
-  <w:abstractNum w:abstractNumId="3" w15:restartNumberingAfterBreak="0">
+  <w:abstractNum w:abstractNumId="4" w15:restartNumberingAfterBreak="0">
     <w:nsid w:val="76C53F93"/>
     <w:multiLevelType w:val="hybridMultilevel"/>
     <w:tmpl w:val="52F4D456"/>
@@ -1499,16 +2534,19 @@
     </w:lvl>
   </w:abstractNum>
   <w:num w:numId="1">
+    <w:abstractNumId w:val="3"/>
+  </w:num>
+  <w:num w:numId="2">
     <w:abstractNumId w:val="2"/>
   </w:num>
-  <w:num w:numId="2">
+  <w:num w:numId="3">
     <w:abstractNumId w:val="1"/>
   </w:num>
-  <w:num w:numId="3">
+  <w:num w:numId="4">
+    <w:abstractNumId w:val="4"/>
+  </w:num>
+  <w:num w:numId="5">
     <w:abstractNumId w:val="0"/>
-  </w:num>
-  <w:num w:numId="4">
-    <w:abstractNumId w:val="3"/>
   </w:num>
 </w:numbering>
 </file>

</xml_diff>

<commit_message>
finished focus management section
</commit_message>
<xml_diff>
--- a/Accessibility Course.docx
+++ b/Accessibility Course.docx
@@ -408,8 +408,13 @@
         <w:t xml:space="preserve"> down a curb to create a ramp </w:t>
       </w:r>
       <w:r>
-        <w:t>in protest of a curb being inaccessible to his wheel chair</w:t>
-      </w:r>
+        <w:t xml:space="preserve">in protest of a curb being inaccessible to his </w:t>
+      </w:r>
+      <w:proofErr w:type="gramStart"/>
+      <w:r>
+        <w:t>wheel chair</w:t>
+      </w:r>
+      <w:proofErr w:type="gramEnd"/>
       <w:r>
         <w:t>.</w:t>
       </w:r>
@@ -645,6 +650,7 @@
           <w:bCs/>
         </w:rPr>
       </w:pPr>
+      <w:proofErr w:type="spellStart"/>
       <w:r>
         <w:rPr>
           <w:b/>
@@ -652,6 +658,7 @@
         </w:rPr>
         <w:t>WebAIM</w:t>
       </w:r>
+      <w:proofErr w:type="spellEnd"/>
     </w:p>
     <w:p>
       <w:pPr>
@@ -741,8 +748,17 @@
           <w:b/>
           <w:bCs/>
         </w:rPr>
-        <w:t>screen readers</w:t>
-      </w:r>
+        <w:t xml:space="preserve">screen </w:t>
+      </w:r>
+      <w:proofErr w:type="gramStart"/>
+      <w:r>
+        <w:rPr>
+          <w:b/>
+          <w:bCs/>
+        </w:rPr>
+        <w:t>readers</w:t>
+      </w:r>
+      <w:proofErr w:type="gramEnd"/>
       <w:r>
         <w:rPr>
           <w:b/>
@@ -987,8 +1003,13 @@
           <w:numId w:val="4"/>
         </w:numPr>
       </w:pPr>
-      <w:r>
-        <w:t>Div with background image will auto ignore</w:t>
+      <w:proofErr w:type="spellStart"/>
+      <w:r>
+        <w:t>Div</w:t>
+      </w:r>
+      <w:proofErr w:type="spellEnd"/>
+      <w:r>
+        <w:t xml:space="preserve"> with background image will auto ignore</w:t>
       </w:r>
     </w:p>
     <w:p>
@@ -1012,7 +1033,15 @@
         </w:numPr>
       </w:pPr>
       <w:r>
-        <w:t>Tricky bc you can always add alt text</w:t>
+        <w:t xml:space="preserve">Tricky </w:t>
+      </w:r>
+      <w:proofErr w:type="spellStart"/>
+      <w:r>
+        <w:t>bc</w:t>
+      </w:r>
+      <w:proofErr w:type="spellEnd"/>
+      <w:r>
+        <w:t xml:space="preserve"> you can always add alt text</w:t>
       </w:r>
     </w:p>
     <w:p>
@@ -1048,11 +1077,16 @@
         </w:numPr>
       </w:pPr>
       <w:r>
-        <w:t>Alt=</w:t>
+        <w:t>Alt</w:t>
+      </w:r>
+      <w:proofErr w:type="gramStart"/>
+      <w:r>
+        <w:t>=</w:t>
       </w:r>
       <w:r>
         <w:t>“</w:t>
       </w:r>
+      <w:proofErr w:type="gramEnd"/>
       <w:r>
         <w:t>User</w:t>
       </w:r>
@@ -1102,8 +1136,13 @@
         </w:numPr>
       </w:pPr>
       <w:r>
-        <w:t>You can also have images hidden from S.R and images hidden from non-S.R</w:t>
-      </w:r>
+        <w:t>You can also have images hidden from S.R and images hidden from non-</w:t>
+      </w:r>
+      <w:proofErr w:type="gramStart"/>
+      <w:r>
+        <w:t>S.R</w:t>
+      </w:r>
+      <w:proofErr w:type="gramEnd"/>
     </w:p>
     <w:p>
       <w:pPr>
@@ -1259,7 +1298,15 @@
         </w:numPr>
       </w:pPr>
       <w:r>
-        <w:t>&lt;textarea&gt;</w:t>
+        <w:t>&lt;</w:t>
+      </w:r>
+      <w:proofErr w:type="spellStart"/>
+      <w:r>
+        <w:t>textarea</w:t>
+      </w:r>
+      <w:proofErr w:type="spellEnd"/>
+      <w:r>
+        <w:t>&gt;</w:t>
       </w:r>
     </w:p>
     <w:p>
@@ -1556,8 +1603,13 @@
         </w:numPr>
       </w:pPr>
       <w:r>
-        <w:t>Button, input, keygen, meter, output, progress, select, textarea</w:t>
-      </w:r>
+        <w:t xml:space="preserve">Button, input, keygen, meter, output, progress, select, </w:t>
+      </w:r>
+      <w:proofErr w:type="spellStart"/>
+      <w:r>
+        <w:t>textarea</w:t>
+      </w:r>
+      <w:proofErr w:type="spellEnd"/>
     </w:p>
     <w:p>
       <w:pPr>
@@ -1716,7 +1768,15 @@
         </w:numPr>
       </w:pPr>
       <w:r>
-        <w:t>“the life of a button” section</w:t>
+        <w:t>“</w:t>
+      </w:r>
+      <w:proofErr w:type="gramStart"/>
+      <w:r>
+        <w:t>the</w:t>
+      </w:r>
+      <w:proofErr w:type="gramEnd"/>
+      <w:r>
+        <w:t xml:space="preserve"> life of a button” section</w:t>
       </w:r>
     </w:p>
     <w:p>
@@ -1795,8 +1855,13 @@
       <w:r>
         <w:t>Use &lt;Button&gt; when providing interactivity on current page (</w:t>
       </w:r>
-      <w:r>
-        <w:t xml:space="preserve">i.e: </w:t>
+      <w:proofErr w:type="spellStart"/>
+      <w:r>
+        <w:t>i.e</w:t>
+      </w:r>
+      <w:proofErr w:type="spellEnd"/>
+      <w:r>
+        <w:t xml:space="preserve">: </w:t>
       </w:r>
       <w:r>
         <w:t>submitting</w:t>
@@ -1954,7 +2019,20 @@
         </w:numPr>
       </w:pPr>
       <w:r>
-        <w:t>Aria-label=”github page for repo”</w:t>
+        <w:t>Aria-label</w:t>
+      </w:r>
+      <w:proofErr w:type="gramStart"/>
+      <w:r>
+        <w:t>=”</w:t>
+      </w:r>
+      <w:proofErr w:type="spellStart"/>
+      <w:r>
+        <w:t>github</w:t>
+      </w:r>
+      <w:proofErr w:type="spellEnd"/>
+      <w:proofErr w:type="gramEnd"/>
+      <w:r>
+        <w:t xml:space="preserve"> page for repo”</w:t>
       </w:r>
     </w:p>
     <w:p>
@@ -1981,10 +2059,31 @@
         <w:t>&lt;div id=”foo”</w:t>
       </w:r>
       <w:r>
-        <w:t xml:space="preserve"> class=”visuallyhidden”</w:t>
-      </w:r>
-      <w:r>
-        <w:t>&gt;Github page for repo&lt;/div&gt;</w:t>
+        <w:t xml:space="preserve"> class</w:t>
+      </w:r>
+      <w:proofErr w:type="gramStart"/>
+      <w:r>
+        <w:t>=”</w:t>
+      </w:r>
+      <w:proofErr w:type="spellStart"/>
+      <w:r>
+        <w:t>visuallyhidden</w:t>
+      </w:r>
+      <w:proofErr w:type="spellEnd"/>
+      <w:proofErr w:type="gramEnd"/>
+      <w:r>
+        <w:t>”</w:t>
+      </w:r>
+      <w:r>
+        <w:t>&gt;</w:t>
+      </w:r>
+      <w:proofErr w:type="spellStart"/>
+      <w:r>
+        <w:t>Github</w:t>
+      </w:r>
+      <w:proofErr w:type="spellEnd"/>
+      <w:r>
+        <w:t xml:space="preserve"> page for repo&lt;/div&gt;</w:t>
       </w:r>
     </w:p>
     <w:p>
@@ -1996,7 +2095,15 @@
         </w:numPr>
       </w:pPr>
       <w:r>
-        <w:t>Aria-labelleby=”foo”</w:t>
+        <w:t>Aria-</w:t>
+      </w:r>
+      <w:proofErr w:type="spellStart"/>
+      <w:r>
+        <w:t>labelleby</w:t>
+      </w:r>
+      <w:proofErr w:type="spellEnd"/>
+      <w:r>
+        <w:t>=”foo”</w:t>
       </w:r>
     </w:p>
     <w:p>
@@ -2162,7 +2269,15 @@
         </w:rPr>
       </w:pPr>
       <w:r>
-        <w:t>adding roles allows us to use divs instead of the native element (such as a checkbox) and bring some accessible functionality to that element</w:t>
+        <w:t xml:space="preserve">adding roles allows us to use </w:t>
+      </w:r>
+      <w:proofErr w:type="spellStart"/>
+      <w:r>
+        <w:t>divs</w:t>
+      </w:r>
+      <w:proofErr w:type="spellEnd"/>
+      <w:r>
+        <w:t xml:space="preserve"> instead of the native element (such as a checkbox) and bring some accessible functionality to that element</w:t>
       </w:r>
     </w:p>
     <w:p>
@@ -2277,8 +2392,13 @@
         </w:rPr>
       </w:pPr>
       <w:r>
-        <w:t>aria-haspopup</w:t>
-      </w:r>
+        <w:t>aria-</w:t>
+      </w:r>
+      <w:proofErr w:type="spellStart"/>
+      <w:r>
+        <w:t>haspopup</w:t>
+      </w:r>
+      <w:proofErr w:type="spellEnd"/>
     </w:p>
     <w:p>
       <w:pPr>
@@ -2347,8 +2467,13 @@
         </w:rPr>
       </w:pPr>
       <w:r>
-        <w:t>learn more on mdn</w:t>
-      </w:r>
+        <w:t xml:space="preserve">learn more on </w:t>
+      </w:r>
+      <w:proofErr w:type="spellStart"/>
+      <w:r>
+        <w:t>mdn</w:t>
+      </w:r>
+      <w:proofErr w:type="spellEnd"/>
     </w:p>
     <w:p>
       <w:pPr>
@@ -2631,6 +2756,923 @@
         <w:t>Focus Management</w:t>
       </w:r>
     </w:p>
+    <w:p>
+      <w:pPr>
+        <w:pStyle w:val="ListParagraph"/>
+        <w:numPr>
+          <w:ilvl w:val="0"/>
+          <w:numId w:val="7"/>
+        </w:numPr>
+      </w:pPr>
+      <w:r>
+        <w:t>Keyboard only users</w:t>
+      </w:r>
+    </w:p>
+    <w:p>
+      <w:pPr>
+        <w:pStyle w:val="ListParagraph"/>
+        <w:numPr>
+          <w:ilvl w:val="1"/>
+          <w:numId w:val="7"/>
+        </w:numPr>
+      </w:pPr>
+      <w:r>
+        <w:t>When tabbing around, focus rings provide a clue as to the current active item</w:t>
+      </w:r>
+    </w:p>
+    <w:p>
+      <w:pPr>
+        <w:pStyle w:val="ListParagraph"/>
+        <w:numPr>
+          <w:ilvl w:val="1"/>
+          <w:numId w:val="7"/>
+        </w:numPr>
+      </w:pPr>
+      <w:r>
+        <w:drawing>
+          <wp:inline distT="0" distB="0" distL="0" distR="0" wp14:anchorId="542F6691" wp14:editId="397EB83F">
+            <wp:extent cx="3263900" cy="2628900"/>
+            <wp:effectExtent l="0" t="0" r="0" b="0"/>
+            <wp:docPr id="11" name="Picture 11" descr="Table&#10;&#10;Description automatically generated"/>
+            <wp:cNvGraphicFramePr>
+              <a:graphicFrameLocks xmlns:a="http://schemas.openxmlformats.org/drawingml/2006/main" noChangeAspect="1"/>
+            </wp:cNvGraphicFramePr>
+            <a:graphic xmlns:a="http://schemas.openxmlformats.org/drawingml/2006/main">
+              <a:graphicData uri="http://schemas.openxmlformats.org/drawingml/2006/picture">
+                <pic:pic xmlns:pic="http://schemas.openxmlformats.org/drawingml/2006/picture">
+                  <pic:nvPicPr>
+                    <pic:cNvPr id="11" name="Picture 11" descr="Table&#10;&#10;Description automatically generated"/>
+                    <pic:cNvPicPr/>
+                  </pic:nvPicPr>
+                  <pic:blipFill>
+                    <a:blip r:embed="rId16"/>
+                    <a:stretch>
+                      <a:fillRect/>
+                    </a:stretch>
+                  </pic:blipFill>
+                  <pic:spPr>
+                    <a:xfrm>
+                      <a:off x="0" y="0"/>
+                      <a:ext cx="3263900" cy="2628900"/>
+                    </a:xfrm>
+                    <a:prstGeom prst="rect">
+                      <a:avLst/>
+                    </a:prstGeom>
+                  </pic:spPr>
+                </pic:pic>
+              </a:graphicData>
+            </a:graphic>
+          </wp:inline>
+        </w:drawing>
+      </w:r>
+    </w:p>
+    <w:p>
+      <w:pPr>
+        <w:pStyle w:val="ListParagraph"/>
+        <w:numPr>
+          <w:ilvl w:val="0"/>
+          <w:numId w:val="7"/>
+        </w:numPr>
+      </w:pPr>
+      <w:r>
+        <w:t>Keyboard shortcuts</w:t>
+      </w:r>
+    </w:p>
+    <w:p>
+      <w:pPr>
+        <w:pStyle w:val="ListParagraph"/>
+        <w:numPr>
+          <w:ilvl w:val="1"/>
+          <w:numId w:val="7"/>
+        </w:numPr>
+      </w:pPr>
+      <w:r>
+        <w:t xml:space="preserve">Sites like </w:t>
+      </w:r>
+      <w:r>
+        <w:t>T</w:t>
+      </w:r>
+      <w:r>
+        <w:t xml:space="preserve">witter and </w:t>
+      </w:r>
+      <w:r>
+        <w:t>Facebook</w:t>
+      </w:r>
+      <w:r>
+        <w:t xml:space="preserve"> provide keyboard shortcuts to do almost every action</w:t>
+      </w:r>
+    </w:p>
+    <w:p>
+      <w:pPr>
+        <w:pStyle w:val="ListParagraph"/>
+        <w:numPr>
+          <w:ilvl w:val="2"/>
+          <w:numId w:val="7"/>
+        </w:numPr>
+      </w:pPr>
+      <w:r>
+        <w:drawing>
+          <wp:inline distT="0" distB="0" distL="0" distR="0" wp14:anchorId="50D5D95A" wp14:editId="4CC54835">
+            <wp:extent cx="2157477" cy="2174600"/>
+            <wp:effectExtent l="0" t="0" r="1905" b="0"/>
+            <wp:docPr id="13" name="Picture 13" descr="Text&#10;&#10;Description automatically generated"/>
+            <wp:cNvGraphicFramePr>
+              <a:graphicFrameLocks xmlns:a="http://schemas.openxmlformats.org/drawingml/2006/main" noChangeAspect="1"/>
+            </wp:cNvGraphicFramePr>
+            <a:graphic xmlns:a="http://schemas.openxmlformats.org/drawingml/2006/main">
+              <a:graphicData uri="http://schemas.openxmlformats.org/drawingml/2006/picture">
+                <pic:pic xmlns:pic="http://schemas.openxmlformats.org/drawingml/2006/picture">
+                  <pic:nvPicPr>
+                    <pic:cNvPr id="13" name="Picture 13" descr="Text&#10;&#10;Description automatically generated"/>
+                    <pic:cNvPicPr/>
+                  </pic:nvPicPr>
+                  <pic:blipFill>
+                    <a:blip r:embed="rId17"/>
+                    <a:stretch>
+                      <a:fillRect/>
+                    </a:stretch>
+                  </pic:blipFill>
+                  <pic:spPr>
+                    <a:xfrm>
+                      <a:off x="0" y="0"/>
+                      <a:ext cx="2169728" cy="2186948"/>
+                    </a:xfrm>
+                    <a:prstGeom prst="rect">
+                      <a:avLst/>
+                    </a:prstGeom>
+                  </pic:spPr>
+                </pic:pic>
+              </a:graphicData>
+            </a:graphic>
+          </wp:inline>
+        </w:drawing>
+      </w:r>
+    </w:p>
+    <w:p>
+      <w:pPr>
+        <w:pStyle w:val="ListParagraph"/>
+        <w:numPr>
+          <w:ilvl w:val="1"/>
+          <w:numId w:val="7"/>
+        </w:numPr>
+      </w:pPr>
+      <w:r>
+        <w:t>Basic Keyboard Shortcut library</w:t>
+      </w:r>
+    </w:p>
+    <w:p>
+      <w:pPr>
+        <w:pStyle w:val="ListParagraph"/>
+        <w:numPr>
+          <w:ilvl w:val="2"/>
+          <w:numId w:val="7"/>
+        </w:numPr>
+      </w:pPr>
+      <w:hyperlink r:id="rId18" w:history="1">
+        <w:r>
+          <w:rPr>
+            <w:rStyle w:val="Hyperlink"/>
+          </w:rPr>
+          <w:t>https://github.com/jkup/shortcut</w:t>
+        </w:r>
+      </w:hyperlink>
+      <w:r>
+        <w:t xml:space="preserve"> </w:t>
+      </w:r>
+    </w:p>
+    <w:p>
+      <w:pPr>
+        <w:pStyle w:val="ListParagraph"/>
+        <w:numPr>
+          <w:ilvl w:val="0"/>
+          <w:numId w:val="7"/>
+        </w:numPr>
+      </w:pPr>
+      <w:r>
+        <w:t>Skip Links</w:t>
+      </w:r>
+    </w:p>
+    <w:p>
+      <w:pPr>
+        <w:pStyle w:val="ListParagraph"/>
+        <w:numPr>
+          <w:ilvl w:val="1"/>
+          <w:numId w:val="7"/>
+        </w:numPr>
+      </w:pPr>
+      <w:r>
+        <w:t>Skipping over the link (navbar)</w:t>
+      </w:r>
+    </w:p>
+    <w:p>
+      <w:pPr>
+        <w:pStyle w:val="ListParagraph"/>
+        <w:numPr>
+          <w:ilvl w:val="2"/>
+          <w:numId w:val="7"/>
+        </w:numPr>
+      </w:pPr>
+      <w:r>
+        <w:t>To skip to content</w:t>
+      </w:r>
+    </w:p>
+    <w:p>
+      <w:pPr>
+        <w:pStyle w:val="ListParagraph"/>
+        <w:numPr>
+          <w:ilvl w:val="1"/>
+          <w:numId w:val="7"/>
+        </w:numPr>
+      </w:pPr>
+      <w:r>
+        <w:t>Basic idea</w:t>
+      </w:r>
+      <w:r>
+        <w:t xml:space="preserve"> of creating a skip link</w:t>
+      </w:r>
+      <w:r>
+        <w:t>:</w:t>
+      </w:r>
+    </w:p>
+    <w:p>
+      <w:pPr>
+        <w:pStyle w:val="ListParagraph"/>
+        <w:numPr>
+          <w:ilvl w:val="2"/>
+          <w:numId w:val="7"/>
+        </w:numPr>
+      </w:pPr>
+      <w:r>
+        <w:t>Make a “skip to content” anchor</w:t>
+      </w:r>
+    </w:p>
+    <w:p>
+      <w:pPr>
+        <w:pStyle w:val="ListParagraph"/>
+        <w:numPr>
+          <w:ilvl w:val="2"/>
+          <w:numId w:val="7"/>
+        </w:numPr>
+      </w:pPr>
+      <w:r>
+        <w:t>Make it first item in body of website</w:t>
+      </w:r>
+    </w:p>
+    <w:p>
+      <w:pPr>
+        <w:pStyle w:val="ListParagraph"/>
+        <w:numPr>
+          <w:ilvl w:val="2"/>
+          <w:numId w:val="7"/>
+        </w:numPr>
+      </w:pPr>
+      <w:r>
+        <w:t>Make it visually hidden</w:t>
+      </w:r>
+    </w:p>
+    <w:p>
+      <w:pPr>
+        <w:pStyle w:val="ListParagraph"/>
+        <w:numPr>
+          <w:ilvl w:val="2"/>
+          <w:numId w:val="7"/>
+        </w:numPr>
+      </w:pPr>
+      <w:r>
+        <w:t>When focused on, make it visible</w:t>
+      </w:r>
+    </w:p>
+    <w:p>
+      <w:pPr>
+        <w:pStyle w:val="ListParagraph"/>
+        <w:numPr>
+          <w:ilvl w:val="1"/>
+          <w:numId w:val="7"/>
+        </w:numPr>
+      </w:pPr>
+      <w:r>
+        <w:lastRenderedPageBreak/>
+        <w:t>Example (GitHub and NYTimes)</w:t>
+      </w:r>
+    </w:p>
+    <w:p>
+      <w:pPr>
+        <w:pStyle w:val="ListParagraph"/>
+        <w:numPr>
+          <w:ilvl w:val="2"/>
+          <w:numId w:val="7"/>
+        </w:numPr>
+      </w:pPr>
+      <w:r>
+        <w:drawing>
+          <wp:inline distT="0" distB="0" distL="0" distR="0" wp14:anchorId="0C6A34AF" wp14:editId="6173C236">
+            <wp:extent cx="3340100" cy="3416300"/>
+            <wp:effectExtent l="0" t="0" r="0" b="0"/>
+            <wp:docPr id="14" name="Picture 14" descr="Graphical user interface, application&#10;&#10;Description automatically generated"/>
+            <wp:cNvGraphicFramePr>
+              <a:graphicFrameLocks xmlns:a="http://schemas.openxmlformats.org/drawingml/2006/main" noChangeAspect="1"/>
+            </wp:cNvGraphicFramePr>
+            <a:graphic xmlns:a="http://schemas.openxmlformats.org/drawingml/2006/main">
+              <a:graphicData uri="http://schemas.openxmlformats.org/drawingml/2006/picture">
+                <pic:pic xmlns:pic="http://schemas.openxmlformats.org/drawingml/2006/picture">
+                  <pic:nvPicPr>
+                    <pic:cNvPr id="14" name="Picture 14" descr="Graphical user interface, application&#10;&#10;Description automatically generated"/>
+                    <pic:cNvPicPr/>
+                  </pic:nvPicPr>
+                  <pic:blipFill>
+                    <a:blip r:embed="rId19"/>
+                    <a:stretch>
+                      <a:fillRect/>
+                    </a:stretch>
+                  </pic:blipFill>
+                  <pic:spPr>
+                    <a:xfrm>
+                      <a:off x="0" y="0"/>
+                      <a:ext cx="3340100" cy="3416300"/>
+                    </a:xfrm>
+                    <a:prstGeom prst="rect">
+                      <a:avLst/>
+                    </a:prstGeom>
+                  </pic:spPr>
+                </pic:pic>
+              </a:graphicData>
+            </a:graphic>
+          </wp:inline>
+        </w:drawing>
+      </w:r>
+    </w:p>
+    <w:p>
+      <w:pPr>
+        <w:pStyle w:val="ListParagraph"/>
+        <w:numPr>
+          <w:ilvl w:val="0"/>
+          <w:numId w:val="7"/>
+        </w:numPr>
+      </w:pPr>
+      <w:r>
+        <w:t>Tab Navigation</w:t>
+      </w:r>
+    </w:p>
+    <w:p>
+      <w:pPr>
+        <w:pStyle w:val="ListParagraph"/>
+        <w:numPr>
+          <w:ilvl w:val="1"/>
+          <w:numId w:val="7"/>
+        </w:numPr>
+      </w:pPr>
+      <w:r>
+        <w:t>Default tab-able elements</w:t>
+      </w:r>
+    </w:p>
+    <w:p>
+      <w:pPr>
+        <w:pStyle w:val="ListParagraph"/>
+        <w:numPr>
+          <w:ilvl w:val="2"/>
+          <w:numId w:val="7"/>
+        </w:numPr>
+      </w:pPr>
+      <w:r>
+        <w:t>&lt;a&gt;</w:t>
+      </w:r>
+    </w:p>
+    <w:p>
+      <w:pPr>
+        <w:pStyle w:val="ListParagraph"/>
+        <w:numPr>
+          <w:ilvl w:val="2"/>
+          <w:numId w:val="7"/>
+        </w:numPr>
+      </w:pPr>
+      <w:r>
+        <w:t>&lt;button&gt;</w:t>
+      </w:r>
+    </w:p>
+    <w:p>
+      <w:pPr>
+        <w:pStyle w:val="ListParagraph"/>
+        <w:numPr>
+          <w:ilvl w:val="2"/>
+          <w:numId w:val="7"/>
+        </w:numPr>
+      </w:pPr>
+      <w:r>
+        <w:t>&lt;input&gt;</w:t>
+      </w:r>
+    </w:p>
+    <w:p>
+      <w:pPr>
+        <w:pStyle w:val="ListParagraph"/>
+        <w:numPr>
+          <w:ilvl w:val="2"/>
+          <w:numId w:val="7"/>
+        </w:numPr>
+      </w:pPr>
+      <w:r>
+        <w:t>&lt;select&gt;</w:t>
+      </w:r>
+    </w:p>
+    <w:p>
+      <w:pPr>
+        <w:pStyle w:val="ListParagraph"/>
+        <w:numPr>
+          <w:ilvl w:val="2"/>
+          <w:numId w:val="7"/>
+        </w:numPr>
+      </w:pPr>
+      <w:r>
+        <w:t>&lt;</w:t>
+      </w:r>
+      <w:proofErr w:type="spellStart"/>
+      <w:r>
+        <w:t>textarea</w:t>
+      </w:r>
+      <w:proofErr w:type="spellEnd"/>
+      <w:r>
+        <w:t>&gt;</w:t>
+      </w:r>
+    </w:p>
+    <w:p>
+      <w:pPr>
+        <w:pStyle w:val="ListParagraph"/>
+        <w:numPr>
+          <w:ilvl w:val="2"/>
+          <w:numId w:val="7"/>
+        </w:numPr>
+      </w:pPr>
+      <w:r>
+        <w:t>&lt;iframe&gt;</w:t>
+      </w:r>
+    </w:p>
+    <w:p>
+      <w:pPr>
+        <w:pStyle w:val="ListParagraph"/>
+        <w:numPr>
+          <w:ilvl w:val="1"/>
+          <w:numId w:val="7"/>
+        </w:numPr>
+      </w:pPr>
+      <w:r>
+        <w:t>Making element tab-able</w:t>
+      </w:r>
+    </w:p>
+    <w:p>
+      <w:pPr>
+        <w:pStyle w:val="ListParagraph"/>
+        <w:numPr>
+          <w:ilvl w:val="2"/>
+          <w:numId w:val="7"/>
+        </w:numPr>
+      </w:pPr>
+      <w:r>
+        <w:t>Adding “</w:t>
+      </w:r>
+      <w:proofErr w:type="spellStart"/>
+      <w:r>
+        <w:t>tabindex</w:t>
+      </w:r>
+      <w:proofErr w:type="spellEnd"/>
+      <w:r>
+        <w:t>” attribute</w:t>
+      </w:r>
+    </w:p>
+    <w:p>
+      <w:pPr>
+        <w:pStyle w:val="ListParagraph"/>
+        <w:numPr>
+          <w:ilvl w:val="3"/>
+          <w:numId w:val="7"/>
+        </w:numPr>
+      </w:pPr>
+      <w:r>
+        <w:t>Types of values:</w:t>
+      </w:r>
+    </w:p>
+    <w:p>
+      <w:pPr>
+        <w:pStyle w:val="ListParagraph"/>
+        <w:numPr>
+          <w:ilvl w:val="4"/>
+          <w:numId w:val="7"/>
+        </w:numPr>
+      </w:pPr>
+      <w:r>
+        <w:drawing>
+          <wp:inline distT="0" distB="0" distL="0" distR="0" wp14:anchorId="4F2BBCF6" wp14:editId="24D799B1">
+            <wp:extent cx="4378405" cy="1067470"/>
+            <wp:effectExtent l="0" t="0" r="3175" b="0"/>
+            <wp:docPr id="15" name="Picture 15" descr="Text&#10;&#10;Description automatically generated"/>
+            <wp:cNvGraphicFramePr>
+              <a:graphicFrameLocks xmlns:a="http://schemas.openxmlformats.org/drawingml/2006/main" noChangeAspect="1"/>
+            </wp:cNvGraphicFramePr>
+            <a:graphic xmlns:a="http://schemas.openxmlformats.org/drawingml/2006/main">
+              <a:graphicData uri="http://schemas.openxmlformats.org/drawingml/2006/picture">
+                <pic:pic xmlns:pic="http://schemas.openxmlformats.org/drawingml/2006/picture">
+                  <pic:nvPicPr>
+                    <pic:cNvPr id="15" name="Picture 15" descr="Text&#10;&#10;Description automatically generated"/>
+                    <pic:cNvPicPr/>
+                  </pic:nvPicPr>
+                  <pic:blipFill>
+                    <a:blip r:embed="rId20"/>
+                    <a:stretch>
+                      <a:fillRect/>
+                    </a:stretch>
+                  </pic:blipFill>
+                  <pic:spPr>
+                    <a:xfrm>
+                      <a:off x="0" y="0"/>
+                      <a:ext cx="4431376" cy="1080384"/>
+                    </a:xfrm>
+                    <a:prstGeom prst="rect">
+                      <a:avLst/>
+                    </a:prstGeom>
+                  </pic:spPr>
+                </pic:pic>
+              </a:graphicData>
+            </a:graphic>
+          </wp:inline>
+        </w:drawing>
+      </w:r>
+    </w:p>
+    <w:p>
+      <w:pPr>
+        <w:pStyle w:val="ListParagraph"/>
+        <w:numPr>
+          <w:ilvl w:val="1"/>
+          <w:numId w:val="7"/>
+        </w:numPr>
+      </w:pPr>
+      <w:r>
+        <w:t xml:space="preserve">If you have a parent with a </w:t>
+      </w:r>
+      <w:proofErr w:type="spellStart"/>
+      <w:r>
+        <w:t>sublist</w:t>
+      </w:r>
+      <w:proofErr w:type="spellEnd"/>
+      <w:r>
+        <w:t xml:space="preserve"> of children</w:t>
+      </w:r>
+    </w:p>
+    <w:p>
+      <w:pPr>
+        <w:pStyle w:val="ListParagraph"/>
+        <w:numPr>
+          <w:ilvl w:val="2"/>
+          <w:numId w:val="7"/>
+        </w:numPr>
+      </w:pPr>
+      <w:r>
+        <w:t>Parent should be tab-able (top level elements)</w:t>
+      </w:r>
+    </w:p>
+    <w:p>
+      <w:pPr>
+        <w:pStyle w:val="ListParagraph"/>
+        <w:numPr>
+          <w:ilvl w:val="2"/>
+          <w:numId w:val="7"/>
+        </w:numPr>
+      </w:pPr>
+      <w:r>
+        <w:t>Then children should be moved to using arrow keys.</w:t>
+      </w:r>
+    </w:p>
+    <w:p>
+      <w:pPr>
+        <w:pStyle w:val="ListParagraph"/>
+        <w:numPr>
+          <w:ilvl w:val="3"/>
+          <w:numId w:val="7"/>
+        </w:numPr>
+      </w:pPr>
+      <w:r>
+        <w:t>Not tab-able</w:t>
+      </w:r>
+    </w:p>
+    <w:p>
+      <w:pPr>
+        <w:pStyle w:val="ListParagraph"/>
+        <w:numPr>
+          <w:ilvl w:val="2"/>
+          <w:numId w:val="7"/>
+        </w:numPr>
+      </w:pPr>
+      <w:r>
+        <w:t>Example:</w:t>
+      </w:r>
+    </w:p>
+    <w:p>
+      <w:pPr>
+        <w:pStyle w:val="ListParagraph"/>
+        <w:numPr>
+          <w:ilvl w:val="3"/>
+          <w:numId w:val="7"/>
+        </w:numPr>
+      </w:pPr>
+      <w:r>
+        <w:t xml:space="preserve">Using a </w:t>
+      </w:r>
+      <w:proofErr w:type="gramStart"/>
+      <w:r>
+        <w:t>drop down</w:t>
+      </w:r>
+      <w:proofErr w:type="gramEnd"/>
+      <w:r>
+        <w:t xml:space="preserve"> menu</w:t>
+      </w:r>
+    </w:p>
+    <w:p>
+      <w:pPr>
+        <w:pStyle w:val="ListParagraph"/>
+        <w:numPr>
+          <w:ilvl w:val="0"/>
+          <w:numId w:val="7"/>
+        </w:numPr>
+      </w:pPr>
+      <w:r>
+        <w:t>Active Element</w:t>
+      </w:r>
+    </w:p>
+    <w:p>
+      <w:pPr>
+        <w:pStyle w:val="ListParagraph"/>
+        <w:numPr>
+          <w:ilvl w:val="1"/>
+          <w:numId w:val="7"/>
+        </w:numPr>
+      </w:pPr>
+      <w:proofErr w:type="spellStart"/>
+      <w:r>
+        <w:lastRenderedPageBreak/>
+        <w:t>Document.activeElement</w:t>
+      </w:r>
+      <w:proofErr w:type="spellEnd"/>
+      <w:r>
+        <w:t xml:space="preserve"> returns the currently focused element.</w:t>
+      </w:r>
+    </w:p>
+    <w:p>
+      <w:pPr>
+        <w:pStyle w:val="ListParagraph"/>
+        <w:numPr>
+          <w:ilvl w:val="1"/>
+          <w:numId w:val="7"/>
+        </w:numPr>
+      </w:pPr>
+      <w:r>
+        <w:t>When to using this?</w:t>
+      </w:r>
+    </w:p>
+    <w:p>
+      <w:pPr>
+        <w:pStyle w:val="ListParagraph"/>
+        <w:numPr>
+          <w:ilvl w:val="2"/>
+          <w:numId w:val="7"/>
+        </w:numPr>
+      </w:pPr>
+      <w:r>
+        <w:t xml:space="preserve">In twitter when you tab into a tweet and enter a modal. </w:t>
+      </w:r>
+      <w:r>
+        <w:t xml:space="preserve">When you exit that modal, we don’t want to have the tabs reset. </w:t>
+      </w:r>
+    </w:p>
+    <w:p>
+      <w:pPr>
+        <w:pStyle w:val="ListParagraph"/>
+        <w:numPr>
+          <w:ilvl w:val="2"/>
+          <w:numId w:val="7"/>
+        </w:numPr>
+      </w:pPr>
+      <w:proofErr w:type="gramStart"/>
+      <w:r>
+        <w:t>So</w:t>
+      </w:r>
+      <w:proofErr w:type="gramEnd"/>
+      <w:r>
+        <w:t xml:space="preserve"> tab caches the previously focused twitter and you will resume from there</w:t>
+      </w:r>
+    </w:p>
+    <w:p>
+      <w:pPr>
+        <w:pStyle w:val="ListParagraph"/>
+        <w:numPr>
+          <w:ilvl w:val="0"/>
+          <w:numId w:val="7"/>
+        </w:numPr>
+      </w:pPr>
+      <w:r>
+        <w:t>Tab Trapping</w:t>
+      </w:r>
+    </w:p>
+    <w:p>
+      <w:pPr>
+        <w:pStyle w:val="ListParagraph"/>
+        <w:numPr>
+          <w:ilvl w:val="1"/>
+          <w:numId w:val="7"/>
+        </w:numPr>
+      </w:pPr>
+      <w:r>
+        <w:t>Used when within a modal</w:t>
+      </w:r>
+    </w:p>
+    <w:p>
+      <w:pPr>
+        <w:pStyle w:val="ListParagraph"/>
+        <w:numPr>
+          <w:ilvl w:val="2"/>
+          <w:numId w:val="7"/>
+        </w:numPr>
+      </w:pPr>
+      <w:r>
+        <w:t>When user tabs through modal, at the end they will end up going to the hidden stuff under the modal</w:t>
+      </w:r>
+    </w:p>
+    <w:p>
+      <w:pPr>
+        <w:pStyle w:val="ListParagraph"/>
+        <w:numPr>
+          <w:ilvl w:val="2"/>
+          <w:numId w:val="7"/>
+        </w:numPr>
+      </w:pPr>
+      <w:r>
+        <w:t>We don’t want that</w:t>
+      </w:r>
+    </w:p>
+    <w:p>
+      <w:pPr>
+        <w:pStyle w:val="ListParagraph"/>
+        <w:numPr>
+          <w:ilvl w:val="1"/>
+          <w:numId w:val="7"/>
+        </w:numPr>
+      </w:pPr>
+      <w:r>
+        <w:t>Solution</w:t>
+      </w:r>
+    </w:p>
+    <w:p>
+      <w:pPr>
+        <w:pStyle w:val="ListParagraph"/>
+        <w:numPr>
+          <w:ilvl w:val="2"/>
+          <w:numId w:val="7"/>
+        </w:numPr>
+      </w:pPr>
+      <w:r>
+        <w:t>Using JS</w:t>
+      </w:r>
+    </w:p>
+    <w:p>
+      <w:pPr>
+        <w:pStyle w:val="ListParagraph"/>
+        <w:numPr>
+          <w:ilvl w:val="3"/>
+          <w:numId w:val="7"/>
+        </w:numPr>
+      </w:pPr>
+      <w:r>
+        <w:t xml:space="preserve">When on last tab element and there is </w:t>
+      </w:r>
+      <w:proofErr w:type="spellStart"/>
+      <w:r>
+        <w:t>keyDown</w:t>
+      </w:r>
+      <w:proofErr w:type="spellEnd"/>
+      <w:r>
+        <w:t xml:space="preserve"> event (TAB), change focus to first tab element in modal.</w:t>
+      </w:r>
+    </w:p>
+    <w:p>
+      <w:pPr>
+        <w:pStyle w:val="ListParagraph"/>
+        <w:numPr>
+          <w:ilvl w:val="3"/>
+          <w:numId w:val="7"/>
+        </w:numPr>
+      </w:pPr>
+      <w:r>
+        <w:t xml:space="preserve">When on first tab element and there is a </w:t>
+      </w:r>
+      <w:proofErr w:type="spellStart"/>
+      <w:r>
+        <w:t>keyDown</w:t>
+      </w:r>
+      <w:proofErr w:type="spellEnd"/>
+      <w:r>
+        <w:t xml:space="preserve"> for SHIFT + TAB) then change focus to last tab element in modal</w:t>
+      </w:r>
+    </w:p>
+    <w:p>
+      <w:pPr>
+        <w:pStyle w:val="ListParagraph"/>
+        <w:numPr>
+          <w:ilvl w:val="2"/>
+          <w:numId w:val="7"/>
+        </w:numPr>
+      </w:pPr>
+      <w:r>
+        <w:t>This makes it so the tab is always saying within the context of the modal</w:t>
+      </w:r>
+    </w:p>
+    <w:p>
+      <w:pPr>
+        <w:pStyle w:val="ListParagraph"/>
+        <w:numPr>
+          <w:ilvl w:val="1"/>
+          <w:numId w:val="7"/>
+        </w:numPr>
+      </w:pPr>
+      <w:r>
+        <w:t>Recommended</w:t>
+      </w:r>
+    </w:p>
+    <w:p>
+      <w:pPr>
+        <w:pStyle w:val="ListParagraph"/>
+        <w:numPr>
+          <w:ilvl w:val="2"/>
+          <w:numId w:val="7"/>
+        </w:numPr>
+      </w:pPr>
+      <w:r>
+        <w:t>Use library below to get list of focusable elements on page</w:t>
+      </w:r>
+    </w:p>
+    <w:p>
+      <w:pPr>
+        <w:pStyle w:val="ListParagraph"/>
+        <w:numPr>
+          <w:ilvl w:val="2"/>
+          <w:numId w:val="7"/>
+        </w:numPr>
+      </w:pPr>
+      <w:hyperlink r:id="rId21" w:history="1">
+        <w:r>
+          <w:rPr>
+            <w:rStyle w:val="Hyperlink"/>
+          </w:rPr>
+          <w:t>https://github.com/jkup/focusable</w:t>
+        </w:r>
+      </w:hyperlink>
+      <w:r>
+        <w:t xml:space="preserve"> </w:t>
+      </w:r>
+    </w:p>
+    <w:p>
+      <w:pPr>
+        <w:pStyle w:val="ListParagraph"/>
+        <w:numPr>
+          <w:ilvl w:val="1"/>
+          <w:numId w:val="7"/>
+        </w:numPr>
+      </w:pPr>
+      <w:r>
+        <w:t>PRACTICE:</w:t>
+      </w:r>
+    </w:p>
+    <w:p>
+      <w:pPr>
+        <w:pStyle w:val="ListParagraph"/>
+        <w:numPr>
+          <w:ilvl w:val="2"/>
+          <w:numId w:val="7"/>
+        </w:numPr>
+      </w:pPr>
+      <w:r>
+        <w:t>I turned index.html for focusable into having this feature on the modal at the bottom</w:t>
+      </w:r>
+    </w:p>
+    <w:p>
+      <w:pPr>
+        <w:pStyle w:val="ListParagraph"/>
+        <w:numPr>
+          <w:ilvl w:val="1"/>
+          <w:numId w:val="7"/>
+        </w:numPr>
+      </w:pPr>
+      <w:r>
+        <w:t>Exercise 4</w:t>
+      </w:r>
+    </w:p>
+    <w:p>
+      <w:pPr>
+        <w:pStyle w:val="ListParagraph"/>
+        <w:numPr>
+          <w:ilvl w:val="2"/>
+          <w:numId w:val="7"/>
+        </w:numPr>
+      </w:pPr>
+      <w:r>
+        <w:t>Creating a Skip link</w:t>
+      </w:r>
+    </w:p>
     <w:p/>
     <w:p/>
     <w:sectPr>
@@ -3323,6 +4365,119 @@
       </w:rPr>
     </w:lvl>
   </w:abstractNum>
+  <w:abstractNum w:abstractNumId="6" w15:restartNumberingAfterBreak="0">
+    <w:nsid w:val="7C89716E"/>
+    <w:multiLevelType w:val="hybridMultilevel"/>
+    <w:tmpl w:val="D5CC893C"/>
+    <w:lvl w:ilvl="0" w:tplc="04090001">
+      <w:start w:val="1"/>
+      <w:numFmt w:val="bullet"/>
+      <w:lvlText w:val=""/>
+      <w:lvlJc w:val="left"/>
+      <w:pPr>
+        <w:ind w:left="720" w:hanging="360"/>
+      </w:pPr>
+      <w:rPr>
+        <w:rFonts w:ascii="Symbol" w:hAnsi="Symbol" w:hint="default"/>
+      </w:rPr>
+    </w:lvl>
+    <w:lvl w:ilvl="1" w:tplc="04090003">
+      <w:start w:val="1"/>
+      <w:numFmt w:val="bullet"/>
+      <w:lvlText w:val="o"/>
+      <w:lvlJc w:val="left"/>
+      <w:pPr>
+        <w:ind w:left="1440" w:hanging="360"/>
+      </w:pPr>
+      <w:rPr>
+        <w:rFonts w:ascii="Courier New" w:hAnsi="Courier New" w:cs="Courier New" w:hint="default"/>
+      </w:rPr>
+    </w:lvl>
+    <w:lvl w:ilvl="2" w:tplc="04090005">
+      <w:start w:val="1"/>
+      <w:numFmt w:val="bullet"/>
+      <w:lvlText w:val=""/>
+      <w:lvlJc w:val="left"/>
+      <w:pPr>
+        <w:ind w:left="2160" w:hanging="360"/>
+      </w:pPr>
+      <w:rPr>
+        <w:rFonts w:ascii="Wingdings" w:hAnsi="Wingdings" w:hint="default"/>
+      </w:rPr>
+    </w:lvl>
+    <w:lvl w:ilvl="3" w:tplc="04090001">
+      <w:start w:val="1"/>
+      <w:numFmt w:val="bullet"/>
+      <w:lvlText w:val=""/>
+      <w:lvlJc w:val="left"/>
+      <w:pPr>
+        <w:ind w:left="2880" w:hanging="360"/>
+      </w:pPr>
+      <w:rPr>
+        <w:rFonts w:ascii="Symbol" w:hAnsi="Symbol" w:hint="default"/>
+      </w:rPr>
+    </w:lvl>
+    <w:lvl w:ilvl="4" w:tplc="04090003">
+      <w:start w:val="1"/>
+      <w:numFmt w:val="bullet"/>
+      <w:lvlText w:val="o"/>
+      <w:lvlJc w:val="left"/>
+      <w:pPr>
+        <w:ind w:left="3600" w:hanging="360"/>
+      </w:pPr>
+      <w:rPr>
+        <w:rFonts w:ascii="Courier New" w:hAnsi="Courier New" w:cs="Courier New" w:hint="default"/>
+      </w:rPr>
+    </w:lvl>
+    <w:lvl w:ilvl="5" w:tplc="04090005" w:tentative="1">
+      <w:start w:val="1"/>
+      <w:numFmt w:val="bullet"/>
+      <w:lvlText w:val=""/>
+      <w:lvlJc w:val="left"/>
+      <w:pPr>
+        <w:ind w:left="4320" w:hanging="360"/>
+      </w:pPr>
+      <w:rPr>
+        <w:rFonts w:ascii="Wingdings" w:hAnsi="Wingdings" w:hint="default"/>
+      </w:rPr>
+    </w:lvl>
+    <w:lvl w:ilvl="6" w:tplc="04090001" w:tentative="1">
+      <w:start w:val="1"/>
+      <w:numFmt w:val="bullet"/>
+      <w:lvlText w:val=""/>
+      <w:lvlJc w:val="left"/>
+      <w:pPr>
+        <w:ind w:left="5040" w:hanging="360"/>
+      </w:pPr>
+      <w:rPr>
+        <w:rFonts w:ascii="Symbol" w:hAnsi="Symbol" w:hint="default"/>
+      </w:rPr>
+    </w:lvl>
+    <w:lvl w:ilvl="7" w:tplc="04090003" w:tentative="1">
+      <w:start w:val="1"/>
+      <w:numFmt w:val="bullet"/>
+      <w:lvlText w:val="o"/>
+      <w:lvlJc w:val="left"/>
+      <w:pPr>
+        <w:ind w:left="5760" w:hanging="360"/>
+      </w:pPr>
+      <w:rPr>
+        <w:rFonts w:ascii="Courier New" w:hAnsi="Courier New" w:cs="Courier New" w:hint="default"/>
+      </w:rPr>
+    </w:lvl>
+    <w:lvl w:ilvl="8" w:tplc="04090005" w:tentative="1">
+      <w:start w:val="1"/>
+      <w:numFmt w:val="bullet"/>
+      <w:lvlText w:val=""/>
+      <w:lvlJc w:val="left"/>
+      <w:pPr>
+        <w:ind w:left="6480" w:hanging="360"/>
+      </w:pPr>
+      <w:rPr>
+        <w:rFonts w:ascii="Wingdings" w:hAnsi="Wingdings" w:hint="default"/>
+      </w:rPr>
+    </w:lvl>
+  </w:abstractNum>
   <w:num w:numId="1">
     <w:abstractNumId w:val="3"/>
   </w:num>
@@ -3340,6 +4495,9 @@
   </w:num>
   <w:num w:numId="6">
     <w:abstractNumId w:val="4"/>
+  </w:num>
+  <w:num w:numId="7">
+    <w:abstractNumId w:val="6"/>
   </w:num>
 </w:numbering>
 </file>

</xml_diff>

<commit_message>
finished visual considerations section
</commit_message>
<xml_diff>
--- a/Accessibility Course.docx
+++ b/Accessibility Course.docx
@@ -3653,11 +3653,23 @@
       <w:pPr>
         <w:pStyle w:val="ListParagraph"/>
         <w:numPr>
-          <w:ilvl w:val="1"/>
+          <w:ilvl w:val="3"/>
           <w:numId w:val="7"/>
         </w:numPr>
       </w:pPr>
       <w:r>
+        <w:t>Awesome need to implement this</w:t>
+      </w:r>
+    </w:p>
+    <w:p>
+      <w:pPr>
+        <w:pStyle w:val="ListParagraph"/>
+        <w:numPr>
+          <w:ilvl w:val="1"/>
+          <w:numId w:val="7"/>
+        </w:numPr>
+      </w:pPr>
+      <w:r>
         <w:t>Exercise 4</w:t>
       </w:r>
     </w:p>
@@ -3672,7 +3684,706 @@
       <w:r>
         <w:t>Creating a Skip link</w:t>
       </w:r>
-    </w:p>
+      <w:r>
+        <w:t xml:space="preserve"> ***</w:t>
+      </w:r>
+    </w:p>
+    <w:p>
+      <w:pPr>
+        <w:pStyle w:val="ListParagraph"/>
+        <w:numPr>
+          <w:ilvl w:val="3"/>
+          <w:numId w:val="7"/>
+        </w:numPr>
+      </w:pPr>
+      <w:r>
+        <w:t>Awesome need to implement this</w:t>
+      </w:r>
+    </w:p>
+    <w:p>
+      <w:pPr>
+        <w:pStyle w:val="Heading1"/>
+      </w:pPr>
+      <w:r>
+        <w:t>Visual Considerations</w:t>
+      </w:r>
+    </w:p>
+    <w:p>
+      <w:pPr>
+        <w:pStyle w:val="ListParagraph"/>
+        <w:numPr>
+          <w:ilvl w:val="0"/>
+          <w:numId w:val="8"/>
+        </w:numPr>
+      </w:pPr>
+      <w:r>
+        <w:t>Colour Contrast</w:t>
+      </w:r>
+    </w:p>
+    <w:p>
+      <w:pPr>
+        <w:pStyle w:val="ListParagraph"/>
+        <w:numPr>
+          <w:ilvl w:val="1"/>
+          <w:numId w:val="8"/>
+        </w:numPr>
+      </w:pPr>
+      <w:proofErr w:type="spellStart"/>
+      <w:r>
+        <w:t>WebAIM</w:t>
+      </w:r>
+      <w:proofErr w:type="spellEnd"/>
+    </w:p>
+    <w:p>
+      <w:pPr>
+        <w:pStyle w:val="ListParagraph"/>
+        <w:numPr>
+          <w:ilvl w:val="2"/>
+          <w:numId w:val="8"/>
+        </w:numPr>
+      </w:pPr>
+      <w:r>
+        <w:t>Use this tool</w:t>
+      </w:r>
+    </w:p>
+    <w:p>
+      <w:pPr>
+        <w:pStyle w:val="ListParagraph"/>
+        <w:numPr>
+          <w:ilvl w:val="3"/>
+          <w:numId w:val="8"/>
+        </w:numPr>
+      </w:pPr>
+      <w:hyperlink r:id="rId22" w:history="1">
+        <w:r>
+          <w:rPr>
+            <w:rStyle w:val="Hyperlink"/>
+          </w:rPr>
+          <w:t>https://webaim.org/resources/contrastchecker/</w:t>
+        </w:r>
+      </w:hyperlink>
+      <w:r>
+        <w:t xml:space="preserve"> </w:t>
+      </w:r>
+    </w:p>
+    <w:p>
+      <w:pPr>
+        <w:pStyle w:val="ListParagraph"/>
+        <w:numPr>
+          <w:ilvl w:val="1"/>
+          <w:numId w:val="8"/>
+        </w:numPr>
+      </w:pPr>
+      <w:r>
+        <w:t>Light</w:t>
+      </w:r>
+      <w:r>
+        <w:t xml:space="preserve"> </w:t>
+      </w:r>
+      <w:r>
+        <w:t>House</w:t>
+      </w:r>
+    </w:p>
+    <w:p>
+      <w:pPr>
+        <w:pStyle w:val="ListParagraph"/>
+        <w:numPr>
+          <w:ilvl w:val="2"/>
+          <w:numId w:val="8"/>
+        </w:numPr>
+      </w:pPr>
+      <w:r>
+        <w:t>This tool also lets us know</w:t>
+      </w:r>
+      <w:r>
+        <w:t xml:space="preserve"> all the colour issues when run</w:t>
+      </w:r>
+    </w:p>
+    <w:p>
+      <w:pPr>
+        <w:pStyle w:val="ListParagraph"/>
+        <w:numPr>
+          <w:ilvl w:val="1"/>
+          <w:numId w:val="8"/>
+        </w:numPr>
+      </w:pPr>
+      <w:r>
+        <w:t>Chrome Dev Tools</w:t>
+      </w:r>
+    </w:p>
+    <w:p>
+      <w:pPr>
+        <w:pStyle w:val="ListParagraph"/>
+        <w:numPr>
+          <w:ilvl w:val="2"/>
+          <w:numId w:val="8"/>
+        </w:numPr>
+      </w:pPr>
+      <w:r>
+        <w:drawing>
+          <wp:inline distT="0" distB="0" distL="0" distR="0" wp14:anchorId="308ACC87" wp14:editId="50AA3FDD">
+            <wp:extent cx="975374" cy="1202400"/>
+            <wp:effectExtent l="0" t="0" r="2540" b="4445"/>
+            <wp:docPr id="16" name="Picture 16" descr="Graphical user interface, application&#10;&#10;Description automatically generated"/>
+            <wp:cNvGraphicFramePr>
+              <a:graphicFrameLocks xmlns:a="http://schemas.openxmlformats.org/drawingml/2006/main" noChangeAspect="1"/>
+            </wp:cNvGraphicFramePr>
+            <a:graphic xmlns:a="http://schemas.openxmlformats.org/drawingml/2006/main">
+              <a:graphicData uri="http://schemas.openxmlformats.org/drawingml/2006/picture">
+                <pic:pic xmlns:pic="http://schemas.openxmlformats.org/drawingml/2006/picture">
+                  <pic:nvPicPr>
+                    <pic:cNvPr id="16" name="Picture 16" descr="Graphical user interface, application&#10;&#10;Description automatically generated"/>
+                    <pic:cNvPicPr/>
+                  </pic:nvPicPr>
+                  <pic:blipFill>
+                    <a:blip r:embed="rId23"/>
+                    <a:stretch>
+                      <a:fillRect/>
+                    </a:stretch>
+                  </pic:blipFill>
+                  <pic:spPr>
+                    <a:xfrm>
+                      <a:off x="0" y="0"/>
+                      <a:ext cx="1043699" cy="1286628"/>
+                    </a:xfrm>
+                    <a:prstGeom prst="rect">
+                      <a:avLst/>
+                    </a:prstGeom>
+                  </pic:spPr>
+                </pic:pic>
+              </a:graphicData>
+            </a:graphic>
+          </wp:inline>
+        </w:drawing>
+      </w:r>
+      <w:proofErr w:type="gramStart"/>
+      <w:r>
+        <w:t>lets</w:t>
+      </w:r>
+      <w:proofErr w:type="gramEnd"/>
+      <w:r>
+        <w:t xml:space="preserve"> us know about colour’s contract with WCAG</w:t>
+      </w:r>
+    </w:p>
+    <w:p>
+      <w:pPr>
+        <w:pStyle w:val="ListParagraph"/>
+        <w:numPr>
+          <w:ilvl w:val="0"/>
+          <w:numId w:val="8"/>
+        </w:numPr>
+      </w:pPr>
+      <w:r>
+        <w:lastRenderedPageBreak/>
+        <w:t>Colours and Forms</w:t>
+      </w:r>
+    </w:p>
+    <w:p>
+      <w:pPr>
+        <w:pStyle w:val="ListParagraph"/>
+        <w:numPr>
+          <w:ilvl w:val="1"/>
+          <w:numId w:val="8"/>
+        </w:numPr>
+      </w:pPr>
+      <w:r>
+        <w:t>When a form results in an incorrect input, using a red border is not good enough to let a user know something is wrong</w:t>
+      </w:r>
+    </w:p>
+    <w:p>
+      <w:pPr>
+        <w:pStyle w:val="ListParagraph"/>
+        <w:numPr>
+          <w:ilvl w:val="2"/>
+          <w:numId w:val="8"/>
+        </w:numPr>
+      </w:pPr>
+      <w:r>
+        <w:t>Need to use other things</w:t>
+      </w:r>
+    </w:p>
+    <w:p>
+      <w:pPr>
+        <w:pStyle w:val="ListParagraph"/>
+        <w:numPr>
+          <w:ilvl w:val="3"/>
+          <w:numId w:val="8"/>
+        </w:numPr>
+      </w:pPr>
+      <w:r>
+        <w:t>Pop up</w:t>
+      </w:r>
+    </w:p>
+    <w:p>
+      <w:pPr>
+        <w:pStyle w:val="ListParagraph"/>
+        <w:numPr>
+          <w:ilvl w:val="3"/>
+          <w:numId w:val="8"/>
+        </w:numPr>
+      </w:pPr>
+      <w:r>
+        <w:t>X icon</w:t>
+      </w:r>
+    </w:p>
+    <w:p>
+      <w:pPr>
+        <w:pStyle w:val="ListParagraph"/>
+        <w:numPr>
+          <w:ilvl w:val="3"/>
+          <w:numId w:val="8"/>
+        </w:numPr>
+      </w:pPr>
+      <w:r>
+        <w:t>Message</w:t>
+      </w:r>
+    </w:p>
+    <w:p>
+      <w:pPr>
+        <w:pStyle w:val="ListParagraph"/>
+        <w:numPr>
+          <w:ilvl w:val="0"/>
+          <w:numId w:val="8"/>
+        </w:numPr>
+      </w:pPr>
+      <w:r>
+        <w:t>Visual Impairments</w:t>
+      </w:r>
+    </w:p>
+    <w:p>
+      <w:pPr>
+        <w:pStyle w:val="ListParagraph"/>
+        <w:numPr>
+          <w:ilvl w:val="1"/>
+          <w:numId w:val="8"/>
+        </w:numPr>
+      </w:pPr>
+      <w:r>
+        <w:t xml:space="preserve"> </w:t>
+      </w:r>
+      <w:proofErr w:type="spellStart"/>
+      <w:r>
+        <w:t>NoCoffee</w:t>
+      </w:r>
+      <w:proofErr w:type="spellEnd"/>
+      <w:r>
+        <w:t xml:space="preserve"> extension on </w:t>
+      </w:r>
+      <w:proofErr w:type="spellStart"/>
+      <w:r>
+        <w:t>FireFox</w:t>
+      </w:r>
+      <w:proofErr w:type="spellEnd"/>
+      <w:r>
+        <w:t xml:space="preserve"> lets us see how other people may see our website</w:t>
+      </w:r>
+    </w:p>
+    <w:p>
+      <w:pPr>
+        <w:pStyle w:val="ListParagraph"/>
+        <w:numPr>
+          <w:ilvl w:val="1"/>
+          <w:numId w:val="8"/>
+        </w:numPr>
+      </w:pPr>
+      <w:r>
+        <w:t>Tip</w:t>
+      </w:r>
+    </w:p>
+    <w:p>
+      <w:pPr>
+        <w:pStyle w:val="ListParagraph"/>
+        <w:numPr>
+          <w:ilvl w:val="2"/>
+          <w:numId w:val="8"/>
+        </w:numPr>
+      </w:pPr>
+      <w:r>
+        <w:t>We should keep like things near each other</w:t>
+      </w:r>
+    </w:p>
+    <w:p>
+      <w:pPr>
+        <w:pStyle w:val="ListParagraph"/>
+        <w:numPr>
+          <w:ilvl w:val="2"/>
+          <w:numId w:val="8"/>
+        </w:numPr>
+      </w:pPr>
+      <w:proofErr w:type="spellStart"/>
+      <w:r>
+        <w:t>i.e</w:t>
+      </w:r>
+      <w:proofErr w:type="spellEnd"/>
+      <w:r>
+        <w:t>: if we have an error on an input. Make it show near the input not somewhere else</w:t>
+      </w:r>
+    </w:p>
+    <w:p>
+      <w:pPr>
+        <w:pStyle w:val="ListParagraph"/>
+        <w:numPr>
+          <w:ilvl w:val="0"/>
+          <w:numId w:val="8"/>
+        </w:numPr>
+      </w:pPr>
+      <w:r>
+        <w:t>Things in WCAG you might not know</w:t>
+      </w:r>
+    </w:p>
+    <w:p>
+      <w:pPr>
+        <w:pStyle w:val="ListParagraph"/>
+        <w:numPr>
+          <w:ilvl w:val="1"/>
+          <w:numId w:val="8"/>
+        </w:numPr>
+      </w:pPr>
+      <w:r>
+        <w:t>Need to see language of page</w:t>
+      </w:r>
+    </w:p>
+    <w:p>
+      <w:pPr>
+        <w:pStyle w:val="ListParagraph"/>
+        <w:numPr>
+          <w:ilvl w:val="2"/>
+          <w:numId w:val="8"/>
+        </w:numPr>
+      </w:pPr>
+      <w:r>
+        <w:t xml:space="preserve">Includes subsections that deviate from that language. </w:t>
+      </w:r>
+    </w:p>
+    <w:p>
+      <w:pPr>
+        <w:pStyle w:val="ListParagraph"/>
+        <w:numPr>
+          <w:ilvl w:val="3"/>
+          <w:numId w:val="8"/>
+        </w:numPr>
+      </w:pPr>
+      <w:r>
+        <w:t>Using &lt;blockquote lang=”es”&gt;</w:t>
+      </w:r>
+    </w:p>
+    <w:p>
+      <w:pPr>
+        <w:pStyle w:val="ListParagraph"/>
+        <w:numPr>
+          <w:ilvl w:val="1"/>
+          <w:numId w:val="8"/>
+        </w:numPr>
+      </w:pPr>
+      <w:r>
+        <w:t>Markup errors</w:t>
+      </w:r>
+    </w:p>
+    <w:p>
+      <w:pPr>
+        <w:pStyle w:val="ListParagraph"/>
+        <w:numPr>
+          <w:ilvl w:val="2"/>
+          <w:numId w:val="8"/>
+        </w:numPr>
+      </w:pPr>
+      <w:r>
+        <w:t>Misspelling an HTML element</w:t>
+      </w:r>
+    </w:p>
+    <w:p>
+      <w:pPr>
+        <w:pStyle w:val="ListParagraph"/>
+        <w:numPr>
+          <w:ilvl w:val="0"/>
+          <w:numId w:val="8"/>
+        </w:numPr>
+      </w:pPr>
+      <w:r>
+        <w:t>Neurocognitive</w:t>
+      </w:r>
+    </w:p>
+    <w:p>
+      <w:pPr>
+        <w:pStyle w:val="ListParagraph"/>
+        <w:numPr>
+          <w:ilvl w:val="1"/>
+          <w:numId w:val="8"/>
+        </w:numPr>
+      </w:pPr>
+      <w:r>
+        <w:t>Prefers reduced motion</w:t>
+      </w:r>
+    </w:p>
+    <w:p>
+      <w:pPr>
+        <w:pStyle w:val="ListParagraph"/>
+        <w:numPr>
+          <w:ilvl w:val="2"/>
+          <w:numId w:val="8"/>
+        </w:numPr>
+      </w:pPr>
+      <w:r>
+        <w:t xml:space="preserve">For people who get motion sickness, </w:t>
+      </w:r>
+      <w:r>
+        <w:t>seizures, or just want reduced motion</w:t>
+      </w:r>
+    </w:p>
+    <w:p>
+      <w:pPr>
+        <w:pStyle w:val="ListParagraph"/>
+        <w:numPr>
+          <w:ilvl w:val="2"/>
+          <w:numId w:val="8"/>
+        </w:numPr>
+      </w:pPr>
+      <w:r>
+        <w:t>A setting that users set on their OS and the CSS is set to have reduced motion</w:t>
+      </w:r>
+    </w:p>
+    <w:p>
+      <w:pPr>
+        <w:pStyle w:val="ListParagraph"/>
+        <w:numPr>
+          <w:ilvl w:val="2"/>
+          <w:numId w:val="8"/>
+        </w:numPr>
+      </w:pPr>
+      <w:r>
+        <w:t>Example:</w:t>
+      </w:r>
+    </w:p>
+    <w:p>
+      <w:pPr>
+        <w:pStyle w:val="ListParagraph"/>
+        <w:numPr>
+          <w:ilvl w:val="3"/>
+          <w:numId w:val="8"/>
+        </w:numPr>
+      </w:pPr>
+      <w:r>
+        <w:drawing>
+          <wp:inline distT="0" distB="0" distL="0" distR="0" wp14:anchorId="64E6BE05" wp14:editId="49CCF031">
+            <wp:extent cx="4291974" cy="2189090"/>
+            <wp:effectExtent l="0" t="0" r="635" b="0"/>
+            <wp:docPr id="17" name="Picture 17" descr="Text&#10;&#10;Description automatically generated"/>
+            <wp:cNvGraphicFramePr>
+              <a:graphicFrameLocks xmlns:a="http://schemas.openxmlformats.org/drawingml/2006/main" noChangeAspect="1"/>
+            </wp:cNvGraphicFramePr>
+            <a:graphic xmlns:a="http://schemas.openxmlformats.org/drawingml/2006/main">
+              <a:graphicData uri="http://schemas.openxmlformats.org/drawingml/2006/picture">
+                <pic:pic xmlns:pic="http://schemas.openxmlformats.org/drawingml/2006/picture">
+                  <pic:nvPicPr>
+                    <pic:cNvPr id="17" name="Picture 17" descr="Text&#10;&#10;Description automatically generated"/>
+                    <pic:cNvPicPr/>
+                  </pic:nvPicPr>
+                  <pic:blipFill>
+                    <a:blip r:embed="rId24"/>
+                    <a:stretch>
+                      <a:fillRect/>
+                    </a:stretch>
+                  </pic:blipFill>
+                  <pic:spPr>
+                    <a:xfrm>
+                      <a:off x="0" y="0"/>
+                      <a:ext cx="4326051" cy="2206471"/>
+                    </a:xfrm>
+                    <a:prstGeom prst="rect">
+                      <a:avLst/>
+                    </a:prstGeom>
+                  </pic:spPr>
+                </pic:pic>
+              </a:graphicData>
+            </a:graphic>
+          </wp:inline>
+        </w:drawing>
+      </w:r>
+    </w:p>
+    <w:p>
+      <w:pPr>
+        <w:pStyle w:val="ListParagraph"/>
+        <w:numPr>
+          <w:ilvl w:val="4"/>
+          <w:numId w:val="8"/>
+        </w:numPr>
+      </w:pPr>
+      <w:r>
+        <w:t>Prefers reduced motion is used if the OS has the setting enabled</w:t>
+      </w:r>
+    </w:p>
+    <w:p>
+      <w:pPr>
+        <w:pStyle w:val="ListParagraph"/>
+        <w:numPr>
+          <w:ilvl w:val="2"/>
+          <w:numId w:val="8"/>
+        </w:numPr>
+      </w:pPr>
+      <w:r>
+        <w:t>WCAG Guidelines:</w:t>
+      </w:r>
+    </w:p>
+    <w:p>
+      <w:pPr>
+        <w:pStyle w:val="ListParagraph"/>
+        <w:numPr>
+          <w:ilvl w:val="3"/>
+          <w:numId w:val="8"/>
+        </w:numPr>
+      </w:pPr>
+      <w:r>
+        <w:lastRenderedPageBreak/>
+        <w:drawing>
+          <wp:inline distT="0" distB="0" distL="0" distR="0" wp14:anchorId="7B7A1F8F" wp14:editId="461E0C7B">
+            <wp:extent cx="2351200" cy="1570528"/>
+            <wp:effectExtent l="0" t="0" r="0" b="4445"/>
+            <wp:docPr id="18" name="Picture 18" descr="Table&#10;&#10;Description automatically generated"/>
+            <wp:cNvGraphicFramePr>
+              <a:graphicFrameLocks xmlns:a="http://schemas.openxmlformats.org/drawingml/2006/main" noChangeAspect="1"/>
+            </wp:cNvGraphicFramePr>
+            <a:graphic xmlns:a="http://schemas.openxmlformats.org/drawingml/2006/main">
+              <a:graphicData uri="http://schemas.openxmlformats.org/drawingml/2006/picture">
+                <pic:pic xmlns:pic="http://schemas.openxmlformats.org/drawingml/2006/picture">
+                  <pic:nvPicPr>
+                    <pic:cNvPr id="18" name="Picture 18" descr="Table&#10;&#10;Description automatically generated"/>
+                    <pic:cNvPicPr/>
+                  </pic:nvPicPr>
+                  <pic:blipFill>
+                    <a:blip r:embed="rId25"/>
+                    <a:stretch>
+                      <a:fillRect/>
+                    </a:stretch>
+                  </pic:blipFill>
+                  <pic:spPr>
+                    <a:xfrm>
+                      <a:off x="0" y="0"/>
+                      <a:ext cx="2376119" cy="1587173"/>
+                    </a:xfrm>
+                    <a:prstGeom prst="rect">
+                      <a:avLst/>
+                    </a:prstGeom>
+                  </pic:spPr>
+                </pic:pic>
+              </a:graphicData>
+            </a:graphic>
+          </wp:inline>
+        </w:drawing>
+      </w:r>
+    </w:p>
+    <w:p>
+      <w:pPr>
+        <w:pStyle w:val="ListParagraph"/>
+        <w:numPr>
+          <w:ilvl w:val="1"/>
+          <w:numId w:val="8"/>
+        </w:numPr>
+      </w:pPr>
+      <w:r>
+        <w:t>Prefers Colour Scheme</w:t>
+      </w:r>
+    </w:p>
+    <w:p>
+      <w:pPr>
+        <w:pStyle w:val="ListParagraph"/>
+        <w:numPr>
+          <w:ilvl w:val="2"/>
+          <w:numId w:val="8"/>
+        </w:numPr>
+      </w:pPr>
+      <w:r>
+        <w:t xml:space="preserve">When people </w:t>
+      </w:r>
+      <w:r>
+        <w:t>have</w:t>
+      </w:r>
+      <w:r>
+        <w:t xml:space="preserve"> a certain colour scheme (dark mode vs light mode)</w:t>
+      </w:r>
+    </w:p>
+    <w:p>
+      <w:pPr>
+        <w:pStyle w:val="ListParagraph"/>
+        <w:numPr>
+          <w:ilvl w:val="3"/>
+          <w:numId w:val="8"/>
+        </w:numPr>
+      </w:pPr>
+      <w:r>
+        <w:t>We can set site colour based on that</w:t>
+      </w:r>
+    </w:p>
+    <w:p>
+      <w:pPr>
+        <w:pStyle w:val="ListParagraph"/>
+        <w:numPr>
+          <w:ilvl w:val="2"/>
+          <w:numId w:val="8"/>
+        </w:numPr>
+      </w:pPr>
+      <w:r>
+        <w:drawing>
+          <wp:inline distT="0" distB="0" distL="0" distR="0" wp14:anchorId="794872AF" wp14:editId="76EE1CFD">
+            <wp:extent cx="4338000" cy="2593994"/>
+            <wp:effectExtent l="0" t="0" r="5715" b="0"/>
+            <wp:docPr id="19" name="Picture 19" descr="Text&#10;&#10;Description automatically generated"/>
+            <wp:cNvGraphicFramePr>
+              <a:graphicFrameLocks xmlns:a="http://schemas.openxmlformats.org/drawingml/2006/main" noChangeAspect="1"/>
+            </wp:cNvGraphicFramePr>
+            <a:graphic xmlns:a="http://schemas.openxmlformats.org/drawingml/2006/main">
+              <a:graphicData uri="http://schemas.openxmlformats.org/drawingml/2006/picture">
+                <pic:pic xmlns:pic="http://schemas.openxmlformats.org/drawingml/2006/picture">
+                  <pic:nvPicPr>
+                    <pic:cNvPr id="19" name="Picture 19" descr="Text&#10;&#10;Description automatically generated"/>
+                    <pic:cNvPicPr/>
+                  </pic:nvPicPr>
+                  <pic:blipFill>
+                    <a:blip r:embed="rId26"/>
+                    <a:stretch>
+                      <a:fillRect/>
+                    </a:stretch>
+                  </pic:blipFill>
+                  <pic:spPr>
+                    <a:xfrm>
+                      <a:off x="0" y="0"/>
+                      <a:ext cx="4350002" cy="2601171"/>
+                    </a:xfrm>
+                    <a:prstGeom prst="rect">
+                      <a:avLst/>
+                    </a:prstGeom>
+                  </pic:spPr>
+                </pic:pic>
+              </a:graphicData>
+            </a:graphic>
+          </wp:inline>
+        </w:drawing>
+      </w:r>
+    </w:p>
+    <w:p>
+      <w:pPr>
+        <w:pStyle w:val="ListParagraph"/>
+        <w:numPr>
+          <w:ilvl w:val="0"/>
+          <w:numId w:val="8"/>
+        </w:numPr>
+      </w:pPr>
+      <w:r>
+        <w:t>Exercise 5</w:t>
+      </w:r>
+    </w:p>
+    <w:p>
+      <w:pPr>
+        <w:pStyle w:val="ListParagraph"/>
+        <w:numPr>
+          <w:ilvl w:val="1"/>
+          <w:numId w:val="8"/>
+        </w:numPr>
+      </w:pPr>
+      <w:r>
+        <w:t>Setting dark mode / light mode based on users OS colour settings</w:t>
+      </w:r>
+    </w:p>
+    <w:p/>
     <w:p/>
     <w:p/>
     <w:sectPr>
@@ -3688,6 +4399,119 @@
 <file path=word/numbering.xml><?xml version="1.0" encoding="utf-8"?>
 <w:numbering xmlns:wpc="http://schemas.microsoft.com/office/word/2010/wordprocessingCanvas" xmlns:cx="http://schemas.microsoft.com/office/drawing/2014/chartex" xmlns:cx1="http://schemas.microsoft.com/office/drawing/2015/9/8/chartex" xmlns:cx2="http://schemas.microsoft.com/office/drawing/2015/10/21/chartex" xmlns:cx3="http://schemas.microsoft.com/office/drawing/2016/5/9/chartex" xmlns:cx4="http://schemas.microsoft.com/office/drawing/2016/5/10/chartex" xmlns:cx5="http://schemas.microsoft.com/office/drawing/2016/5/11/chartex" xmlns:cx6="http://schemas.microsoft.com/office/drawing/2016/5/12/chartex" xmlns:cx7="http://schemas.microsoft.com/office/drawing/2016/5/13/chartex" xmlns:cx8="http://schemas.microsoft.com/office/drawing/2016/5/14/chartex" xmlns:mc="http://schemas.openxmlformats.org/markup-compatibility/2006" xmlns:aink="http://schemas.microsoft.com/office/drawing/2016/ink" xmlns:am3d="http://schemas.microsoft.com/office/drawing/2017/model3d" xmlns:o="urn:schemas-microsoft-com:office:office" xmlns:r="http://schemas.openxmlformats.org/officeDocument/2006/relationships" xmlns:m="http://schemas.openxmlformats.org/officeDocument/2006/math" xmlns:v="urn:schemas-microsoft-com:vml" xmlns:wp14="http://schemas.microsoft.com/office/word/2010/wordprocessingDrawing" xmlns:wp="http://schemas.openxmlformats.org/drawingml/2006/wordprocessingDrawing" xmlns:w10="urn:schemas-microsoft-com:office:word" xmlns:w="http://schemas.openxmlformats.org/wordprocessingml/2006/main" xmlns:w14="http://schemas.microsoft.com/office/word/2010/wordml" xmlns:w15="http://schemas.microsoft.com/office/word/2012/wordml" xmlns:w16cex="http://schemas.microsoft.com/office/word/2018/wordml/cex" xmlns:w16cid="http://schemas.microsoft.com/office/word/2016/wordml/cid" xmlns:w16="http://schemas.microsoft.com/office/word/2018/wordml" xmlns:w16sdtdh="http://schemas.microsoft.com/office/word/2020/wordml/sdtdatahash" xmlns:w16se="http://schemas.microsoft.com/office/word/2015/wordml/symex" xmlns:wpg="http://schemas.microsoft.com/office/word/2010/wordprocessingGroup" xmlns:wpi="http://schemas.microsoft.com/office/word/2010/wordprocessingInk" xmlns:wne="http://schemas.microsoft.com/office/word/2006/wordml" xmlns:wps="http://schemas.microsoft.com/office/word/2010/wordprocessingShape" mc:Ignorable="w14 w15 w16se w16cid w16 w16cex w16sdtdh wp14">
   <w:abstractNum w:abstractNumId="0" w15:restartNumberingAfterBreak="0">
+    <w:nsid w:val="2125363D"/>
+    <w:multiLevelType w:val="hybridMultilevel"/>
+    <w:tmpl w:val="F44CA1C4"/>
+    <w:lvl w:ilvl="0" w:tplc="04090001">
+      <w:start w:val="1"/>
+      <w:numFmt w:val="bullet"/>
+      <w:lvlText w:val=""/>
+      <w:lvlJc w:val="left"/>
+      <w:pPr>
+        <w:ind w:left="720" w:hanging="360"/>
+      </w:pPr>
+      <w:rPr>
+        <w:rFonts w:ascii="Symbol" w:hAnsi="Symbol" w:hint="default"/>
+      </w:rPr>
+    </w:lvl>
+    <w:lvl w:ilvl="1" w:tplc="04090003">
+      <w:start w:val="1"/>
+      <w:numFmt w:val="bullet"/>
+      <w:lvlText w:val="o"/>
+      <w:lvlJc w:val="left"/>
+      <w:pPr>
+        <w:ind w:left="1440" w:hanging="360"/>
+      </w:pPr>
+      <w:rPr>
+        <w:rFonts w:ascii="Courier New" w:hAnsi="Courier New" w:cs="Courier New" w:hint="default"/>
+      </w:rPr>
+    </w:lvl>
+    <w:lvl w:ilvl="2" w:tplc="04090005">
+      <w:start w:val="1"/>
+      <w:numFmt w:val="bullet"/>
+      <w:lvlText w:val=""/>
+      <w:lvlJc w:val="left"/>
+      <w:pPr>
+        <w:ind w:left="2160" w:hanging="360"/>
+      </w:pPr>
+      <w:rPr>
+        <w:rFonts w:ascii="Wingdings" w:hAnsi="Wingdings" w:hint="default"/>
+      </w:rPr>
+    </w:lvl>
+    <w:lvl w:ilvl="3" w:tplc="04090001">
+      <w:start w:val="1"/>
+      <w:numFmt w:val="bullet"/>
+      <w:lvlText w:val=""/>
+      <w:lvlJc w:val="left"/>
+      <w:pPr>
+        <w:ind w:left="2880" w:hanging="360"/>
+      </w:pPr>
+      <w:rPr>
+        <w:rFonts w:ascii="Symbol" w:hAnsi="Symbol" w:hint="default"/>
+      </w:rPr>
+    </w:lvl>
+    <w:lvl w:ilvl="4" w:tplc="04090003">
+      <w:start w:val="1"/>
+      <w:numFmt w:val="bullet"/>
+      <w:lvlText w:val="o"/>
+      <w:lvlJc w:val="left"/>
+      <w:pPr>
+        <w:ind w:left="3600" w:hanging="360"/>
+      </w:pPr>
+      <w:rPr>
+        <w:rFonts w:ascii="Courier New" w:hAnsi="Courier New" w:cs="Courier New" w:hint="default"/>
+      </w:rPr>
+    </w:lvl>
+    <w:lvl w:ilvl="5" w:tplc="04090005" w:tentative="1">
+      <w:start w:val="1"/>
+      <w:numFmt w:val="bullet"/>
+      <w:lvlText w:val=""/>
+      <w:lvlJc w:val="left"/>
+      <w:pPr>
+        <w:ind w:left="4320" w:hanging="360"/>
+      </w:pPr>
+      <w:rPr>
+        <w:rFonts w:ascii="Wingdings" w:hAnsi="Wingdings" w:hint="default"/>
+      </w:rPr>
+    </w:lvl>
+    <w:lvl w:ilvl="6" w:tplc="04090001" w:tentative="1">
+      <w:start w:val="1"/>
+      <w:numFmt w:val="bullet"/>
+      <w:lvlText w:val=""/>
+      <w:lvlJc w:val="left"/>
+      <w:pPr>
+        <w:ind w:left="5040" w:hanging="360"/>
+      </w:pPr>
+      <w:rPr>
+        <w:rFonts w:ascii="Symbol" w:hAnsi="Symbol" w:hint="default"/>
+      </w:rPr>
+    </w:lvl>
+    <w:lvl w:ilvl="7" w:tplc="04090003" w:tentative="1">
+      <w:start w:val="1"/>
+      <w:numFmt w:val="bullet"/>
+      <w:lvlText w:val="o"/>
+      <w:lvlJc w:val="left"/>
+      <w:pPr>
+        <w:ind w:left="5760" w:hanging="360"/>
+      </w:pPr>
+      <w:rPr>
+        <w:rFonts w:ascii="Courier New" w:hAnsi="Courier New" w:cs="Courier New" w:hint="default"/>
+      </w:rPr>
+    </w:lvl>
+    <w:lvl w:ilvl="8" w:tplc="04090005" w:tentative="1">
+      <w:start w:val="1"/>
+      <w:numFmt w:val="bullet"/>
+      <w:lvlText w:val=""/>
+      <w:lvlJc w:val="left"/>
+      <w:pPr>
+        <w:ind w:left="6480" w:hanging="360"/>
+      </w:pPr>
+      <w:rPr>
+        <w:rFonts w:ascii="Wingdings" w:hAnsi="Wingdings" w:hint="default"/>
+      </w:rPr>
+    </w:lvl>
+  </w:abstractNum>
+  <w:abstractNum w:abstractNumId="1" w15:restartNumberingAfterBreak="0">
     <w:nsid w:val="531E7A5B"/>
     <w:multiLevelType w:val="hybridMultilevel"/>
     <w:tmpl w:val="75EEA16E"/>
@@ -3800,7 +4624,7 @@
       </w:rPr>
     </w:lvl>
   </w:abstractNum>
-  <w:abstractNum w:abstractNumId="1" w15:restartNumberingAfterBreak="0">
+  <w:abstractNum w:abstractNumId="2" w15:restartNumberingAfterBreak="0">
     <w:nsid w:val="61D44D37"/>
     <w:multiLevelType w:val="hybridMultilevel"/>
     <w:tmpl w:val="FD508E38"/>
@@ -3913,7 +4737,7 @@
       </w:rPr>
     </w:lvl>
   </w:abstractNum>
-  <w:abstractNum w:abstractNumId="2" w15:restartNumberingAfterBreak="0">
+  <w:abstractNum w:abstractNumId="3" w15:restartNumberingAfterBreak="0">
     <w:nsid w:val="627C0200"/>
     <w:multiLevelType w:val="hybridMultilevel"/>
     <w:tmpl w:val="B7D632D6"/>
@@ -4026,7 +4850,7 @@
       </w:rPr>
     </w:lvl>
   </w:abstractNum>
-  <w:abstractNum w:abstractNumId="3" w15:restartNumberingAfterBreak="0">
+  <w:abstractNum w:abstractNumId="4" w15:restartNumberingAfterBreak="0">
     <w:nsid w:val="6C0B23B0"/>
     <w:multiLevelType w:val="hybridMultilevel"/>
     <w:tmpl w:val="7FC05D8E"/>
@@ -4139,7 +4963,7 @@
       </w:rPr>
     </w:lvl>
   </w:abstractNum>
-  <w:abstractNum w:abstractNumId="4" w15:restartNumberingAfterBreak="0">
+  <w:abstractNum w:abstractNumId="5" w15:restartNumberingAfterBreak="0">
     <w:nsid w:val="6C277492"/>
     <w:multiLevelType w:val="hybridMultilevel"/>
     <w:tmpl w:val="A524DA82"/>
@@ -4252,7 +5076,7 @@
       </w:rPr>
     </w:lvl>
   </w:abstractNum>
-  <w:abstractNum w:abstractNumId="5" w15:restartNumberingAfterBreak="0">
+  <w:abstractNum w:abstractNumId="6" w15:restartNumberingAfterBreak="0">
     <w:nsid w:val="76C53F93"/>
     <w:multiLevelType w:val="hybridMultilevel"/>
     <w:tmpl w:val="52F4D456"/>
@@ -4365,7 +5189,7 @@
       </w:rPr>
     </w:lvl>
   </w:abstractNum>
-  <w:abstractNum w:abstractNumId="6" w15:restartNumberingAfterBreak="0">
+  <w:abstractNum w:abstractNumId="7" w15:restartNumberingAfterBreak="0">
     <w:nsid w:val="7C89716E"/>
     <w:multiLevelType w:val="hybridMultilevel"/>
     <w:tmpl w:val="D5CC893C"/>
@@ -4479,25 +5303,28 @@
     </w:lvl>
   </w:abstractNum>
   <w:num w:numId="1">
+    <w:abstractNumId w:val="4"/>
+  </w:num>
+  <w:num w:numId="2">
     <w:abstractNumId w:val="3"/>
   </w:num>
-  <w:num w:numId="2">
+  <w:num w:numId="3">
     <w:abstractNumId w:val="2"/>
   </w:num>
-  <w:num w:numId="3">
+  <w:num w:numId="4">
+    <w:abstractNumId w:val="6"/>
+  </w:num>
+  <w:num w:numId="5">
     <w:abstractNumId w:val="1"/>
   </w:num>
-  <w:num w:numId="4">
+  <w:num w:numId="6">
     <w:abstractNumId w:val="5"/>
   </w:num>
-  <w:num w:numId="5">
+  <w:num w:numId="7">
+    <w:abstractNumId w:val="7"/>
+  </w:num>
+  <w:num w:numId="8">
     <w:abstractNumId w:val="0"/>
-  </w:num>
-  <w:num w:numId="6">
-    <w:abstractNumId w:val="4"/>
-  </w:num>
-  <w:num w:numId="7">
-    <w:abstractNumId w:val="6"/>
   </w:num>
 </w:numbering>
 </file>
@@ -5060,6 +5887,18 @@
       <w:szCs w:val="56"/>
     </w:rPr>
   </w:style>
+  <w:style w:type="character" w:styleId="FollowedHyperlink">
+    <w:name w:val="FollowedHyperlink"/>
+    <w:basedOn w:val="DefaultParagraphFont"/>
+    <w:uiPriority w:val="99"/>
+    <w:semiHidden/>
+    <w:unhideWhenUsed/>
+    <w:rsid w:val="00F16AAE"/>
+    <w:rPr>
+      <w:color w:val="954F72" w:themeColor="followedHyperlink"/>
+      <w:u w:val="single"/>
+    </w:rPr>
+  </w:style>
 </w:styles>
 </file>
 

</xml_diff>